<commit_message>
Updated Requirement Elicitation Document
Updated Final_Requirement Elicitation Document(Requirement discovery and system and user requirements).docx
</commit_message>
<xml_diff>
--- a/Final_Requirement Elicitation Document(Requirement discovery and system and user requirements).docx
+++ b/Final_Requirement Elicitation Document(Requirement discovery and system and user requirements).docx
@@ -6,7 +6,8 @@
       <w:pPr>
         <w:jc w:val="center"/>
         <w:rPr>
-          <w:rFonts w:ascii="Times New Roman" w:hAnsi="Times New Roman"/>
+          <w:rFonts w:ascii="Times New Roman" w:hAnsi="Times New Roman" w:cs="Times New Roman"/>
+          <w:color w:val="000000" w:themeColor="text1"/>
           <w:sz w:val="50"/>
           <w:szCs w:val="50"/>
         </w:rPr>
@@ -15,6 +16,7 @@
         <w:rPr>
           <w:rFonts w:ascii="Times New Roman" w:hAnsi="Times New Roman" w:cs="Times New Roman"/>
           <w:b/>
+          <w:color w:val="000000" w:themeColor="text1"/>
           <w:sz w:val="50"/>
           <w:szCs w:val="50"/>
         </w:rPr>
@@ -24,6 +26,7 @@
         <w:rPr>
           <w:rFonts w:ascii="Times New Roman" w:hAnsi="Times New Roman" w:cs="Times New Roman"/>
           <w:b/>
+          <w:color w:val="000000" w:themeColor="text1"/>
           <w:sz w:val="50"/>
           <w:szCs w:val="50"/>
         </w:rPr>
@@ -33,6 +36,7 @@
         <w:rPr>
           <w:rFonts w:ascii="Times New Roman" w:hAnsi="Times New Roman" w:cs="Times New Roman"/>
           <w:b/>
+          <w:color w:val="000000" w:themeColor="text1"/>
           <w:sz w:val="50"/>
           <w:szCs w:val="50"/>
         </w:rPr>
@@ -43,8 +47,9 @@
       <w:pPr>
         <w:jc w:val="both"/>
         <w:rPr>
-          <w:rFonts w:cs="Times New Roman"/>
+          <w:rFonts w:ascii="Times New Roman" w:hAnsi="Times New Roman" w:cs="Times New Roman"/>
           <w:b/>
+          <w:color w:val="000000" w:themeColor="text1"/>
         </w:rPr>
       </w:pPr>
     </w:p>
@@ -52,8 +57,9 @@
       <w:pPr>
         <w:jc w:val="center"/>
         <w:rPr>
-          <w:rFonts w:cs="Times New Roman"/>
+          <w:rFonts w:ascii="Times New Roman" w:hAnsi="Times New Roman" w:cs="Times New Roman"/>
           <w:b/>
+          <w:color w:val="000000" w:themeColor="text1"/>
         </w:rPr>
       </w:pPr>
     </w:p>
@@ -63,6 +69,7 @@
         <w:rPr>
           <w:rFonts w:ascii="Times New Roman" w:hAnsi="Times New Roman" w:cs="Times New Roman"/>
           <w:b/>
+          <w:color w:val="000000" w:themeColor="text1"/>
           <w:sz w:val="50"/>
           <w:szCs w:val="50"/>
         </w:rPr>
@@ -71,6 +78,7 @@
         <w:rPr>
           <w:rFonts w:ascii="Times New Roman" w:hAnsi="Times New Roman" w:cs="Times New Roman"/>
           <w:b/>
+          <w:color w:val="000000" w:themeColor="text1"/>
           <w:sz w:val="50"/>
           <w:szCs w:val="50"/>
         </w:rPr>
@@ -83,6 +91,7 @@
         <w:rPr>
           <w:rFonts w:ascii="Times New Roman" w:hAnsi="Times New Roman" w:cs="Times New Roman"/>
           <w:b/>
+          <w:color w:val="000000" w:themeColor="text1"/>
           <w:sz w:val="50"/>
           <w:szCs w:val="50"/>
         </w:rPr>
@@ -92,7 +101,8 @@
       <w:pPr>
         <w:jc w:val="center"/>
         <w:rPr>
-          <w:rFonts w:ascii="Times New Roman" w:hAnsi="Times New Roman"/>
+          <w:rFonts w:ascii="Times New Roman" w:hAnsi="Times New Roman" w:cs="Times New Roman"/>
+          <w:color w:val="000000" w:themeColor="text1"/>
           <w:sz w:val="50"/>
           <w:szCs w:val="50"/>
         </w:rPr>
@@ -102,8 +112,9 @@
       <w:pPr>
         <w:jc w:val="center"/>
         <w:rPr>
-          <w:rFonts w:cs="Times New Roman"/>
+          <w:rFonts w:ascii="Times New Roman" w:hAnsi="Times New Roman" w:cs="Times New Roman"/>
           <w:b/>
+          <w:color w:val="000000" w:themeColor="text1"/>
         </w:rPr>
       </w:pPr>
     </w:p>
@@ -111,7 +122,8 @@
       <w:pPr>
         <w:jc w:val="both"/>
         <w:rPr>
-          <w:rFonts w:ascii="Times New Roman" w:hAnsi="Times New Roman"/>
+          <w:rFonts w:ascii="Times New Roman" w:hAnsi="Times New Roman" w:cs="Times New Roman"/>
+          <w:color w:val="000000" w:themeColor="text1"/>
           <w:sz w:val="40"/>
           <w:szCs w:val="40"/>
         </w:rPr>
@@ -120,6 +132,7 @@
         <w:rPr>
           <w:rFonts w:ascii="Times New Roman" w:hAnsi="Times New Roman" w:cs="Times New Roman"/>
           <w:b/>
+          <w:color w:val="000000" w:themeColor="text1"/>
           <w:sz w:val="40"/>
           <w:szCs w:val="40"/>
         </w:rPr>
@@ -128,6 +141,7 @@
       <w:r>
         <w:rPr>
           <w:rFonts w:ascii="Times New Roman" w:hAnsi="Times New Roman" w:cs="Times New Roman"/>
+          <w:color w:val="000000" w:themeColor="text1"/>
           <w:sz w:val="40"/>
           <w:szCs w:val="40"/>
         </w:rPr>
@@ -138,7 +152,8 @@
       <w:pPr>
         <w:jc w:val="both"/>
         <w:rPr>
-          <w:rFonts w:ascii="Times New Roman" w:hAnsi="Times New Roman"/>
+          <w:rFonts w:ascii="Times New Roman" w:hAnsi="Times New Roman" w:cs="Times New Roman"/>
+          <w:color w:val="000000" w:themeColor="text1"/>
           <w:sz w:val="40"/>
           <w:szCs w:val="40"/>
         </w:rPr>
@@ -147,6 +162,7 @@
         <w:rPr>
           <w:rFonts w:ascii="Times New Roman" w:hAnsi="Times New Roman" w:cs="Times New Roman"/>
           <w:b/>
+          <w:color w:val="000000" w:themeColor="text1"/>
           <w:sz w:val="40"/>
           <w:szCs w:val="40"/>
         </w:rPr>
@@ -155,6 +171,7 @@
       <w:r>
         <w:rPr>
           <w:rFonts w:ascii="Times New Roman" w:hAnsi="Times New Roman" w:cs="Times New Roman"/>
+          <w:color w:val="000000" w:themeColor="text1"/>
           <w:sz w:val="40"/>
           <w:szCs w:val="40"/>
         </w:rPr>
@@ -165,7 +182,8 @@
       <w:pPr>
         <w:jc w:val="both"/>
         <w:rPr>
-          <w:rFonts w:ascii="Times New Roman" w:hAnsi="Times New Roman"/>
+          <w:rFonts w:ascii="Times New Roman" w:hAnsi="Times New Roman" w:cs="Times New Roman"/>
+          <w:color w:val="000000" w:themeColor="text1"/>
           <w:sz w:val="40"/>
           <w:szCs w:val="40"/>
         </w:rPr>
@@ -174,6 +192,7 @@
         <w:rPr>
           <w:rFonts w:ascii="Times New Roman" w:hAnsi="Times New Roman" w:cs="Times New Roman"/>
           <w:b/>
+          <w:color w:val="000000" w:themeColor="text1"/>
           <w:sz w:val="40"/>
           <w:szCs w:val="40"/>
         </w:rPr>
@@ -182,6 +201,7 @@
       <w:r>
         <w:rPr>
           <w:rFonts w:ascii="Times New Roman" w:hAnsi="Times New Roman" w:cs="Times New Roman"/>
+          <w:color w:val="000000" w:themeColor="text1"/>
           <w:sz w:val="40"/>
           <w:szCs w:val="40"/>
         </w:rPr>
@@ -192,7 +212,8 @@
       <w:pPr>
         <w:jc w:val="both"/>
         <w:rPr>
-          <w:rFonts w:ascii="Times New Roman" w:hAnsi="Times New Roman"/>
+          <w:rFonts w:ascii="Times New Roman" w:hAnsi="Times New Roman" w:cs="Times New Roman"/>
+          <w:color w:val="000000" w:themeColor="text1"/>
           <w:sz w:val="40"/>
           <w:szCs w:val="40"/>
         </w:rPr>
@@ -201,6 +222,7 @@
         <w:rPr>
           <w:rFonts w:ascii="Times New Roman" w:hAnsi="Times New Roman" w:cs="Times New Roman"/>
           <w:b/>
+          <w:color w:val="000000" w:themeColor="text1"/>
           <w:sz w:val="40"/>
           <w:szCs w:val="40"/>
         </w:rPr>
@@ -209,6 +231,7 @@
       <w:r>
         <w:rPr>
           <w:rFonts w:ascii="Times New Roman" w:hAnsi="Times New Roman" w:cs="Times New Roman"/>
+          <w:color w:val="000000" w:themeColor="text1"/>
           <w:sz w:val="40"/>
           <w:szCs w:val="40"/>
         </w:rPr>
@@ -219,7 +242,8 @@
       <w:pPr>
         <w:jc w:val="both"/>
         <w:rPr>
-          <w:rFonts w:ascii="Times New Roman" w:hAnsi="Times New Roman"/>
+          <w:rFonts w:ascii="Times New Roman" w:hAnsi="Times New Roman" w:cs="Times New Roman"/>
+          <w:color w:val="000000" w:themeColor="text1"/>
           <w:sz w:val="40"/>
           <w:szCs w:val="40"/>
         </w:rPr>
@@ -228,6 +252,7 @@
         <w:rPr>
           <w:rFonts w:ascii="Times New Roman" w:hAnsi="Times New Roman" w:cs="Times New Roman"/>
           <w:b/>
+          <w:color w:val="000000" w:themeColor="text1"/>
           <w:sz w:val="40"/>
           <w:szCs w:val="40"/>
         </w:rPr>
@@ -236,6 +261,7 @@
       <w:r>
         <w:rPr>
           <w:rFonts w:ascii="Times New Roman" w:hAnsi="Times New Roman" w:cs="Times New Roman"/>
+          <w:color w:val="000000" w:themeColor="text1"/>
           <w:sz w:val="40"/>
           <w:szCs w:val="40"/>
         </w:rPr>
@@ -246,7 +272,8 @@
       <w:pPr>
         <w:jc w:val="both"/>
         <w:rPr>
-          <w:rFonts w:ascii="Times New Roman" w:hAnsi="Times New Roman"/>
+          <w:rFonts w:ascii="Times New Roman" w:hAnsi="Times New Roman" w:cs="Times New Roman"/>
+          <w:color w:val="000000" w:themeColor="text1"/>
           <w:sz w:val="40"/>
           <w:szCs w:val="40"/>
         </w:rPr>
@@ -255,6 +282,7 @@
         <w:rPr>
           <w:rFonts w:ascii="Times New Roman" w:hAnsi="Times New Roman" w:cs="Times New Roman"/>
           <w:b/>
+          <w:color w:val="000000" w:themeColor="text1"/>
           <w:sz w:val="40"/>
           <w:szCs w:val="40"/>
         </w:rPr>
@@ -263,6 +291,7 @@
       <w:r>
         <w:rPr>
           <w:rFonts w:ascii="Times New Roman" w:hAnsi="Times New Roman" w:cs="Times New Roman"/>
+          <w:color w:val="000000" w:themeColor="text1"/>
           <w:sz w:val="40"/>
           <w:szCs w:val="40"/>
         </w:rPr>
@@ -273,8 +302,9 @@
       <w:pPr>
         <w:jc w:val="both"/>
         <w:rPr>
-          <w:rFonts w:cs="Times New Roman"/>
+          <w:rFonts w:ascii="Times New Roman" w:hAnsi="Times New Roman" w:cs="Times New Roman"/>
           <w:b/>
+          <w:color w:val="000000" w:themeColor="text1"/>
           <w:u w:val="single"/>
         </w:rPr>
       </w:pPr>
@@ -283,8 +313,9 @@
       <w:pPr>
         <w:jc w:val="both"/>
         <w:rPr>
-          <w:rFonts w:cs="Times New Roman"/>
+          <w:rFonts w:ascii="Times New Roman" w:hAnsi="Times New Roman" w:cs="Times New Roman"/>
           <w:b/>
+          <w:color w:val="000000" w:themeColor="text1"/>
           <w:u w:val="single"/>
         </w:rPr>
       </w:pPr>
@@ -293,8 +324,9 @@
       <w:pPr>
         <w:jc w:val="both"/>
         <w:rPr>
-          <w:rFonts w:cs="Times New Roman"/>
+          <w:rFonts w:ascii="Times New Roman" w:hAnsi="Times New Roman" w:cs="Times New Roman"/>
           <w:b/>
+          <w:color w:val="000000" w:themeColor="text1"/>
           <w:u w:val="single"/>
         </w:rPr>
       </w:pPr>
@@ -303,8 +335,9 @@
       <w:pPr>
         <w:jc w:val="center"/>
         <w:rPr>
-          <w:rFonts w:cs="Times New Roman"/>
+          <w:rFonts w:ascii="Times New Roman" w:hAnsi="Times New Roman" w:cs="Times New Roman"/>
           <w:b/>
+          <w:color w:val="000000" w:themeColor="text1"/>
           <w:u w:val="single"/>
         </w:rPr>
       </w:pPr>
@@ -313,8 +346,9 @@
       <w:pPr>
         <w:jc w:val="center"/>
         <w:rPr>
-          <w:rFonts w:cs="Times New Roman"/>
+          <w:rFonts w:ascii="Times New Roman" w:hAnsi="Times New Roman" w:cs="Times New Roman"/>
           <w:b/>
+          <w:color w:val="000000" w:themeColor="text1"/>
           <w:u w:val="single"/>
         </w:rPr>
       </w:pPr>
@@ -323,8 +357,9 @@
       <w:pPr>
         <w:jc w:val="center"/>
         <w:rPr>
-          <w:rFonts w:cs="Times New Roman"/>
+          <w:rFonts w:ascii="Times New Roman" w:hAnsi="Times New Roman" w:cs="Times New Roman"/>
           <w:b/>
+          <w:color w:val="000000" w:themeColor="text1"/>
           <w:u w:val="single"/>
         </w:rPr>
       </w:pPr>
@@ -333,8 +368,9 @@
       <w:pPr>
         <w:jc w:val="center"/>
         <w:rPr>
-          <w:rFonts w:cs="Times New Roman"/>
+          <w:rFonts w:ascii="Times New Roman" w:hAnsi="Times New Roman" w:cs="Times New Roman"/>
           <w:b/>
+          <w:color w:val="000000" w:themeColor="text1"/>
           <w:u w:val="single"/>
         </w:rPr>
       </w:pPr>
@@ -343,8 +379,9 @@
       <w:pPr>
         <w:jc w:val="center"/>
         <w:rPr>
-          <w:rFonts w:cs="Times New Roman"/>
+          <w:rFonts w:ascii="Times New Roman" w:hAnsi="Times New Roman" w:cs="Times New Roman"/>
           <w:b/>
+          <w:color w:val="000000" w:themeColor="text1"/>
           <w:u w:val="single"/>
         </w:rPr>
       </w:pPr>
@@ -353,8 +390,9 @@
       <w:pPr>
         <w:jc w:val="center"/>
         <w:rPr>
-          <w:rFonts w:cs="Times New Roman"/>
+          <w:rFonts w:ascii="Times New Roman" w:hAnsi="Times New Roman" w:cs="Times New Roman"/>
           <w:b/>
+          <w:color w:val="000000" w:themeColor="text1"/>
           <w:u w:val="single"/>
         </w:rPr>
       </w:pPr>
@@ -366,6 +404,7 @@
         <w:rPr>
           <w:rFonts w:ascii="Times New Roman" w:hAnsi="Times New Roman" w:cs="Times New Roman"/>
           <w:b/>
+          <w:color w:val="000000" w:themeColor="text1"/>
           <w:sz w:val="28"/>
           <w:szCs w:val="28"/>
           <w:u w:val="single"/>
@@ -375,6 +414,7 @@
         <w:rPr>
           <w:rFonts w:ascii="Times New Roman" w:hAnsi="Times New Roman" w:cs="Times New Roman"/>
           <w:b/>
+          <w:color w:val="000000" w:themeColor="text1"/>
           <w:sz w:val="28"/>
           <w:szCs w:val="28"/>
           <w:u w:val="single"/>
@@ -389,6 +429,7 @@
         <w:rPr>
           <w:rFonts w:ascii="Times New Roman" w:hAnsi="Times New Roman" w:cs="Times New Roman"/>
           <w:b/>
+          <w:color w:val="000000" w:themeColor="text1"/>
           <w:sz w:val="24"/>
           <w:szCs w:val="24"/>
         </w:rPr>
@@ -397,6 +438,7 @@
         <w:rPr>
           <w:rFonts w:ascii="Times New Roman" w:hAnsi="Times New Roman" w:cs="Times New Roman"/>
           <w:b/>
+          <w:color w:val="000000" w:themeColor="text1"/>
           <w:sz w:val="24"/>
           <w:szCs w:val="24"/>
         </w:rPr>
@@ -409,77 +451,136 @@
         <w:rPr>
           <w:rFonts w:ascii="Times New Roman" w:hAnsi="Times New Roman" w:cs="Times New Roman"/>
           <w:bCs/>
-          <w:sz w:val="24"/>
-          <w:szCs w:val="24"/>
-        </w:rPr>
-      </w:pPr>
-      <w:r>
-        <w:rPr>
-          <w:rFonts w:ascii="Times New Roman" w:hAnsi="Times New Roman" w:cs="Times New Roman"/>
-          <w:bCs/>
-          <w:sz w:val="24"/>
-          <w:szCs w:val="24"/>
-        </w:rPr>
-        <w:t xml:space="preserve">We have recited </w:t>
-      </w:r>
-      <w:r>
-        <w:rPr>
-          <w:rFonts w:ascii="Times New Roman" w:hAnsi="Times New Roman" w:cs="Times New Roman"/>
-          <w:bCs/>
-          <w:sz w:val="24"/>
-          <w:szCs w:val="24"/>
-        </w:rPr>
-        <w:t xml:space="preserve">a good number of </w:t>
-      </w:r>
-      <w:r>
-        <w:rPr>
-          <w:rFonts w:ascii="Times New Roman" w:hAnsi="Times New Roman" w:cs="Times New Roman"/>
-          <w:bCs/>
-          <w:sz w:val="24"/>
-          <w:szCs w:val="24"/>
-        </w:rPr>
-        <w:t>articles</w:t>
-      </w:r>
-      <w:r>
-        <w:rPr>
-          <w:rFonts w:ascii="Times New Roman" w:hAnsi="Times New Roman" w:cs="Times New Roman"/>
-          <w:bCs/>
-          <w:sz w:val="24"/>
-          <w:szCs w:val="24"/>
-        </w:rPr>
-        <w:t xml:space="preserve">, journals, </w:t>
-      </w:r>
-      <w:r>
-        <w:rPr>
-          <w:rFonts w:ascii="Times New Roman" w:hAnsi="Times New Roman" w:cs="Times New Roman"/>
-          <w:bCs/>
-          <w:sz w:val="24"/>
-          <w:szCs w:val="24"/>
-        </w:rPr>
-        <w:t xml:space="preserve">conference </w:t>
-      </w:r>
-      <w:r>
-        <w:rPr>
-          <w:rFonts w:ascii="Times New Roman" w:hAnsi="Times New Roman" w:cs="Times New Roman"/>
-          <w:bCs/>
-          <w:sz w:val="24"/>
-          <w:szCs w:val="24"/>
-        </w:rPr>
-        <w:t>and</w:t>
-      </w:r>
-      <w:r>
-        <w:rPr>
-          <w:rFonts w:ascii="Times New Roman" w:hAnsi="Times New Roman" w:cs="Times New Roman"/>
-          <w:bCs/>
-          <w:sz w:val="24"/>
-          <w:szCs w:val="24"/>
-        </w:rPr>
-        <w:t xml:space="preserve"> research papers and observed some important</w:t>
-      </w:r>
-      <w:r>
-        <w:rPr>
-          <w:rFonts w:ascii="Times New Roman" w:hAnsi="Times New Roman" w:cs="Times New Roman"/>
-          <w:bCs/>
+          <w:color w:val="000000" w:themeColor="text1"/>
+          <w:sz w:val="24"/>
+          <w:szCs w:val="24"/>
+        </w:rPr>
+      </w:pPr>
+      <w:r>
+        <w:rPr>
+          <w:rFonts w:ascii="Times New Roman" w:hAnsi="Times New Roman" w:cs="Times New Roman"/>
+          <w:bCs/>
+          <w:color w:val="000000" w:themeColor="text1"/>
+          <w:sz w:val="24"/>
+          <w:szCs w:val="24"/>
+        </w:rPr>
+        <w:t xml:space="preserve">We have recited a good number of articles, journals, </w:t>
+      </w:r>
+      <w:r>
+        <w:rPr>
+          <w:rFonts w:ascii="Times New Roman" w:hAnsi="Times New Roman" w:cs="Times New Roman"/>
+          <w:bCs/>
+          <w:color w:val="000000" w:themeColor="text1"/>
+          <w:sz w:val="24"/>
+          <w:szCs w:val="24"/>
+        </w:rPr>
+        <w:t>conference and</w:t>
+      </w:r>
+      <w:r>
+        <w:rPr>
+          <w:rFonts w:ascii="Times New Roman" w:hAnsi="Times New Roman" w:cs="Times New Roman"/>
+          <w:bCs/>
+          <w:color w:val="000000" w:themeColor="text1"/>
+          <w:sz w:val="24"/>
+          <w:szCs w:val="24"/>
+        </w:rPr>
+        <w:t xml:space="preserve"> research papers and observed some important viewpoints. Based on health there is a lot of research, projects, documents &amp; applications. But there is only a few such documents or applications which can act like a personal doctor or a healthcare assistant. But the existing applications have a lot of limitations. </w:t>
+      </w:r>
+      <w:r>
+        <w:rPr>
+          <w:rFonts w:ascii="Times New Roman" w:hAnsi="Times New Roman" w:cs="Times New Roman"/>
+          <w:bCs/>
+          <w:color w:val="000000" w:themeColor="text1"/>
+          <w:sz w:val="24"/>
+          <w:szCs w:val="24"/>
+        </w:rPr>
+        <w:t xml:space="preserve">One of them </w:t>
+      </w:r>
+      <w:r>
+        <w:rPr>
+          <w:rFonts w:ascii="Times New Roman" w:hAnsi="Times New Roman" w:cs="Times New Roman"/>
+          <w:bCs/>
+          <w:color w:val="000000" w:themeColor="text1"/>
+          <w:sz w:val="24"/>
+          <w:szCs w:val="24"/>
+        </w:rPr>
+        <w:t>based on AI analysis of patient’s symptoms</w:t>
+      </w:r>
+      <w:r>
+        <w:rPr>
+          <w:rFonts w:ascii="Times New Roman" w:hAnsi="Times New Roman" w:cs="Times New Roman"/>
+          <w:bCs/>
+          <w:color w:val="000000" w:themeColor="text1"/>
+          <w:sz w:val="24"/>
+          <w:szCs w:val="24"/>
+        </w:rPr>
+        <w:t xml:space="preserve"> and suggest doctor but</w:t>
+      </w:r>
+      <w:r>
+        <w:rPr>
+          <w:rFonts w:ascii="Times New Roman" w:hAnsi="Times New Roman" w:cs="Times New Roman"/>
+          <w:bCs/>
+          <w:color w:val="000000" w:themeColor="text1"/>
+          <w:sz w:val="24"/>
+          <w:szCs w:val="24"/>
+        </w:rPr>
+        <w:t xml:space="preserve"> this app cannot suggest any physical activities to the patient. </w:t>
+      </w:r>
+      <w:r>
+        <w:rPr>
+          <w:rFonts w:ascii="Times New Roman" w:hAnsi="Times New Roman" w:cs="Times New Roman"/>
+          <w:bCs/>
+          <w:color w:val="000000" w:themeColor="text1"/>
+          <w:sz w:val="24"/>
+          <w:szCs w:val="24"/>
+        </w:rPr>
+        <w:t xml:space="preserve">Another app is for </w:t>
+      </w:r>
+      <w:r>
+        <w:rPr>
+          <w:rFonts w:ascii="Times New Roman" w:hAnsi="Times New Roman" w:cs="Times New Roman"/>
+          <w:bCs/>
+          <w:color w:val="000000" w:themeColor="text1"/>
+          <w:sz w:val="24"/>
+          <w:szCs w:val="24"/>
+        </w:rPr>
+        <w:t xml:space="preserve">online doctor appointment booking app and a medicine </w:t>
+      </w:r>
+      <w:r>
+        <w:rPr>
+          <w:rFonts w:ascii="Times New Roman" w:hAnsi="Times New Roman" w:cs="Times New Roman"/>
+          <w:bCs/>
+          <w:color w:val="000000" w:themeColor="text1"/>
+          <w:sz w:val="24"/>
+          <w:szCs w:val="24"/>
+        </w:rPr>
+        <w:t>shop giving</w:t>
+      </w:r>
+      <w:r>
+        <w:rPr>
+          <w:rFonts w:ascii="Times New Roman" w:hAnsi="Times New Roman" w:cs="Times New Roman"/>
+          <w:bCs/>
+          <w:color w:val="000000" w:themeColor="text1"/>
+          <w:sz w:val="24"/>
+          <w:szCs w:val="24"/>
+        </w:rPr>
+        <w:t xml:space="preserve"> telemedicine &amp; ambulance services</w:t>
+      </w:r>
+      <w:r>
+        <w:rPr>
+          <w:rFonts w:ascii="Times New Roman" w:hAnsi="Times New Roman" w:cs="Times New Roman"/>
+          <w:bCs/>
+          <w:color w:val="000000" w:themeColor="text1"/>
+          <w:sz w:val="24"/>
+          <w:szCs w:val="24"/>
+        </w:rPr>
+        <w:t>.</w:t>
+      </w:r>
+      <w:r>
+        <w:rPr>
+          <w:rFonts w:ascii="Times New Roman" w:hAnsi="Times New Roman" w:cs="Times New Roman"/>
+          <w:bCs/>
+          <w:color w:val="000000" w:themeColor="text1"/>
           <w:sz w:val="24"/>
           <w:szCs w:val="24"/>
         </w:rPr>
@@ -489,33 +590,47 @@
         <w:rPr>
           <w:rFonts w:ascii="Times New Roman" w:hAnsi="Times New Roman" w:cs="Times New Roman"/>
           <w:bCs/>
-          <w:sz w:val="24"/>
-          <w:szCs w:val="24"/>
-        </w:rPr>
-        <w:t>viewpoints</w:t>
-      </w:r>
-      <w:r>
-        <w:rPr>
-          <w:rFonts w:ascii="Times New Roman" w:hAnsi="Times New Roman" w:cs="Times New Roman"/>
-          <w:bCs/>
-          <w:sz w:val="24"/>
-          <w:szCs w:val="24"/>
-        </w:rPr>
-        <w:t xml:space="preserve">. </w:t>
-      </w:r>
-      <w:r>
-        <w:rPr>
-          <w:rFonts w:ascii="Times New Roman" w:hAnsi="Times New Roman" w:cs="Times New Roman"/>
-          <w:bCs/>
-          <w:sz w:val="24"/>
-          <w:szCs w:val="24"/>
-        </w:rPr>
-        <w:t>Based on health there is a lot of research, projects, documents &amp; applications. But</w:t>
-      </w:r>
-      <w:r>
-        <w:rPr>
-          <w:rFonts w:ascii="Times New Roman" w:hAnsi="Times New Roman" w:cs="Times New Roman"/>
-          <w:bCs/>
+          <w:color w:val="000000" w:themeColor="text1"/>
+          <w:sz w:val="24"/>
+          <w:szCs w:val="24"/>
+        </w:rPr>
+        <w:t>We also noticed that</w:t>
+      </w:r>
+      <w:r>
+        <w:rPr>
+          <w:rFonts w:ascii="Times New Roman" w:hAnsi="Times New Roman" w:cs="Times New Roman"/>
+          <w:bCs/>
+          <w:color w:val="000000" w:themeColor="text1"/>
+          <w:sz w:val="24"/>
+          <w:szCs w:val="24"/>
+        </w:rPr>
+        <w:t xml:space="preserve"> there is no app on the market which can talk with the patient to analyze the symptoms and give predictions on patient’s health problems along with giving valuable suggestions</w:t>
+      </w:r>
+      <w:r>
+        <w:rPr>
+          <w:rFonts w:ascii="Times New Roman" w:hAnsi="Times New Roman" w:cs="Times New Roman"/>
+          <w:bCs/>
+          <w:color w:val="000000" w:themeColor="text1"/>
+          <w:sz w:val="24"/>
+          <w:szCs w:val="24"/>
+        </w:rPr>
+        <w:t xml:space="preserve"> as well as any system which takes real time diagnostic values for analysis purpose</w:t>
+      </w:r>
+      <w:r>
+        <w:rPr>
+          <w:rFonts w:ascii="Times New Roman" w:hAnsi="Times New Roman" w:cs="Times New Roman"/>
+          <w:bCs/>
+          <w:color w:val="000000" w:themeColor="text1"/>
+          <w:sz w:val="24"/>
+          <w:szCs w:val="24"/>
+        </w:rPr>
+        <w:t>.</w:t>
+      </w:r>
+      <w:r>
+        <w:rPr>
+          <w:rFonts w:ascii="Times New Roman" w:hAnsi="Times New Roman" w:cs="Times New Roman"/>
+          <w:bCs/>
+          <w:color w:val="000000" w:themeColor="text1"/>
           <w:sz w:val="24"/>
           <w:szCs w:val="24"/>
         </w:rPr>
@@ -525,15 +640,201 @@
         <w:rPr>
           <w:rFonts w:ascii="Times New Roman" w:hAnsi="Times New Roman" w:cs="Times New Roman"/>
           <w:bCs/>
-          <w:sz w:val="24"/>
-          <w:szCs w:val="24"/>
-        </w:rPr>
-        <w:t>there is only a few such documents or applications which can act like a personal</w:t>
-      </w:r>
-      <w:r>
-        <w:rPr>
-          <w:rFonts w:ascii="Times New Roman" w:hAnsi="Times New Roman" w:cs="Times New Roman"/>
-          <w:bCs/>
+          <w:color w:val="000000" w:themeColor="text1"/>
+          <w:sz w:val="24"/>
+          <w:szCs w:val="24"/>
+        </w:rPr>
+        <w:t>So, we</w:t>
+      </w:r>
+      <w:r>
+        <w:rPr>
+          <w:rFonts w:ascii="Times New Roman" w:hAnsi="Times New Roman" w:cs="Times New Roman"/>
+          <w:bCs/>
+          <w:color w:val="000000" w:themeColor="text1"/>
+          <w:sz w:val="24"/>
+          <w:szCs w:val="24"/>
+        </w:rPr>
+        <w:t xml:space="preserve"> have found that user needs a full functioned medical apply which they can do all the jobs easily at one</w:t>
+      </w:r>
+      <w:r>
+        <w:rPr>
+          <w:rFonts w:ascii="Times New Roman" w:hAnsi="Times New Roman" w:cs="Times New Roman"/>
+          <w:bCs/>
+          <w:color w:val="000000" w:themeColor="text1"/>
+          <w:sz w:val="24"/>
+          <w:szCs w:val="24"/>
+        </w:rPr>
+        <w:t xml:space="preserve"> application</w:t>
+      </w:r>
+      <w:r>
+        <w:rPr>
+          <w:rFonts w:ascii="Times New Roman" w:hAnsi="Times New Roman" w:cs="Times New Roman"/>
+          <w:bCs/>
+          <w:color w:val="000000" w:themeColor="text1"/>
+          <w:sz w:val="24"/>
+          <w:szCs w:val="24"/>
+        </w:rPr>
+        <w:t>.</w:t>
+      </w:r>
+    </w:p>
+    <w:p>
+      <w:pPr>
+        <w:jc w:val="both"/>
+        <w:rPr>
+          <w:rFonts w:ascii="Times New Roman" w:hAnsi="Times New Roman" w:cs="Times New Roman"/>
+          <w:bCs/>
+          <w:color w:val="000000" w:themeColor="text1"/>
+          <w:sz w:val="24"/>
+          <w:szCs w:val="24"/>
+        </w:rPr>
+      </w:pPr>
+    </w:p>
+    <w:p>
+      <w:pPr>
+        <w:jc w:val="both"/>
+        <w:rPr>
+          <w:rFonts w:ascii="Times New Roman" w:hAnsi="Times New Roman" w:cs="Times New Roman"/>
+          <w:b/>
+          <w:color w:val="000000" w:themeColor="text1"/>
+          <w:sz w:val="24"/>
+          <w:szCs w:val="24"/>
+        </w:rPr>
+      </w:pPr>
+      <w:r>
+        <w:rPr>
+          <w:rFonts w:ascii="Times New Roman" w:hAnsi="Times New Roman" w:cs="Times New Roman"/>
+          <w:b/>
+          <w:color w:val="000000" w:themeColor="text1"/>
+          <w:sz w:val="24"/>
+          <w:szCs w:val="24"/>
+        </w:rPr>
+        <w:t>Interview:</w:t>
+      </w:r>
+    </w:p>
+    <w:p>
+      <w:pPr>
+        <w:jc w:val="both"/>
+        <w:rPr>
+          <w:rFonts w:ascii="Times New Roman" w:hAnsi="Times New Roman" w:cs="Times New Roman"/>
+          <w:bCs/>
+          <w:color w:val="000000" w:themeColor="text1"/>
+          <w:sz w:val="24"/>
+          <w:szCs w:val="24"/>
+        </w:rPr>
+      </w:pPr>
+      <w:r>
+        <w:rPr>
+          <w:rFonts w:ascii="Times New Roman" w:hAnsi="Times New Roman" w:cs="Times New Roman"/>
+          <w:bCs/>
+          <w:color w:val="000000" w:themeColor="text1"/>
+          <w:sz w:val="24"/>
+          <w:szCs w:val="24"/>
+        </w:rPr>
+        <w:t xml:space="preserve">We conducted two interviews regarding healthcare availability. From conducting these interviews, we found out that healthcare is still not easily accessible for people. It's hard to find out relevant doctor’s contact info for a particular illness. </w:t>
+      </w:r>
+    </w:p>
+    <w:p>
+      <w:pPr>
+        <w:jc w:val="both"/>
+        <w:rPr>
+          <w:rFonts w:ascii="Times New Roman" w:hAnsi="Times New Roman" w:cs="Times New Roman"/>
+          <w:bCs/>
+          <w:color w:val="000000" w:themeColor="text1"/>
+          <w:sz w:val="24"/>
+          <w:szCs w:val="24"/>
+        </w:rPr>
+      </w:pPr>
+      <w:r>
+        <w:rPr>
+          <w:rFonts w:ascii="Times New Roman" w:hAnsi="Times New Roman" w:cs="Times New Roman"/>
+          <w:bCs/>
+          <w:color w:val="000000" w:themeColor="text1"/>
+          <w:sz w:val="24"/>
+          <w:szCs w:val="24"/>
+        </w:rPr>
+        <w:t>Moreover, it is even harder to figure out which disease a person is suffering from without going for a formal checkup. Many people don’t want to go for formal checkup as they see it as a waste of energy. Instead, they ask their friends/family for suggestions which is quite risky.</w:t>
+      </w:r>
+    </w:p>
+    <w:p>
+      <w:pPr>
+        <w:jc w:val="both"/>
+        <w:rPr>
+          <w:rFonts w:ascii="Times New Roman" w:hAnsi="Times New Roman" w:cs="Times New Roman"/>
+          <w:bCs/>
+          <w:color w:val="000000" w:themeColor="text1"/>
+          <w:sz w:val="24"/>
+          <w:szCs w:val="24"/>
+        </w:rPr>
+      </w:pPr>
+    </w:p>
+    <w:p>
+      <w:pPr>
+        <w:jc w:val="both"/>
+        <w:rPr>
+          <w:rFonts w:ascii="Times New Roman" w:hAnsi="Times New Roman" w:cs="Times New Roman"/>
+          <w:b/>
+          <w:color w:val="000000" w:themeColor="text1"/>
+          <w:sz w:val="24"/>
+          <w:szCs w:val="24"/>
+        </w:rPr>
+      </w:pPr>
+      <w:r>
+        <w:rPr>
+          <w:rFonts w:ascii="Times New Roman" w:hAnsi="Times New Roman" w:cs="Times New Roman"/>
+          <w:b/>
+          <w:color w:val="000000" w:themeColor="text1"/>
+          <w:sz w:val="24"/>
+          <w:szCs w:val="24"/>
+        </w:rPr>
+        <w:t>Survey:</w:t>
+      </w:r>
+    </w:p>
+    <w:p>
+      <w:pPr>
+        <w:jc w:val="both"/>
+        <w:rPr>
+          <w:rFonts w:ascii="Times New Roman" w:hAnsi="Times New Roman" w:cs="Times New Roman"/>
+          <w:bCs/>
+          <w:color w:val="000000" w:themeColor="text1"/>
+          <w:sz w:val="24"/>
+          <w:szCs w:val="24"/>
+        </w:rPr>
+      </w:pPr>
+      <w:r>
+        <w:rPr>
+          <w:rFonts w:ascii="Times New Roman" w:hAnsi="Times New Roman" w:cs="Times New Roman"/>
+          <w:bCs/>
+          <w:color w:val="000000" w:themeColor="text1"/>
+          <w:sz w:val="24"/>
+          <w:szCs w:val="24"/>
+        </w:rPr>
+        <w:t>For collecting</w:t>
+      </w:r>
+      <w:r>
+        <w:rPr>
+          <w:rFonts w:ascii="Times New Roman" w:hAnsi="Times New Roman" w:cs="Times New Roman"/>
+          <w:bCs/>
+          <w:color w:val="000000" w:themeColor="text1"/>
+          <w:sz w:val="24"/>
+          <w:szCs w:val="24"/>
+        </w:rPr>
+        <w:t xml:space="preserve"> the user requirements, we have used Google form to interact directly </w:t>
+      </w:r>
+      <w:r>
+        <w:rPr>
+          <w:rFonts w:ascii="Times New Roman" w:hAnsi="Times New Roman" w:cs="Times New Roman"/>
+          <w:bCs/>
+          <w:color w:val="000000" w:themeColor="text1"/>
+          <w:sz w:val="24"/>
+          <w:szCs w:val="24"/>
+        </w:rPr>
+        <w:t>with</w:t>
+      </w:r>
+      <w:r>
+        <w:rPr>
+          <w:rFonts w:ascii="Times New Roman" w:hAnsi="Times New Roman" w:cs="Times New Roman"/>
+          <w:bCs/>
+          <w:color w:val="000000" w:themeColor="text1"/>
           <w:sz w:val="24"/>
           <w:szCs w:val="24"/>
         </w:rPr>
@@ -543,33 +844,37 @@
         <w:rPr>
           <w:rFonts w:ascii="Times New Roman" w:hAnsi="Times New Roman" w:cs="Times New Roman"/>
           <w:bCs/>
-          <w:sz w:val="24"/>
-          <w:szCs w:val="24"/>
-        </w:rPr>
-        <w:t>doctor or a healthcare assistant.</w:t>
-      </w:r>
-      <w:r>
-        <w:rPr>
-          <w:rFonts w:ascii="Times New Roman" w:hAnsi="Times New Roman" w:cs="Times New Roman"/>
-          <w:bCs/>
-          <w:sz w:val="24"/>
-          <w:szCs w:val="24"/>
-        </w:rPr>
-        <w:t xml:space="preserve"> But t</w:t>
-      </w:r>
-      <w:r>
-        <w:rPr>
-          <w:rFonts w:ascii="Times New Roman" w:hAnsi="Times New Roman" w:cs="Times New Roman"/>
-          <w:bCs/>
-          <w:sz w:val="24"/>
-          <w:szCs w:val="24"/>
-        </w:rPr>
-        <w:t>he existing applications have a lot of limitations.</w:t>
-      </w:r>
-      <w:r>
-        <w:rPr>
-          <w:rFonts w:ascii="Times New Roman" w:hAnsi="Times New Roman" w:cs="Times New Roman"/>
-          <w:bCs/>
+          <w:color w:val="000000" w:themeColor="text1"/>
+          <w:sz w:val="24"/>
+          <w:szCs w:val="24"/>
+        </w:rPr>
+        <w:t xml:space="preserve">the users to know their requirements. Then we have </w:t>
+      </w:r>
+      <w:r>
+        <w:rPr>
+          <w:rFonts w:ascii="Times New Roman" w:hAnsi="Times New Roman" w:cs="Times New Roman"/>
+          <w:bCs/>
+          <w:color w:val="000000" w:themeColor="text1"/>
+          <w:sz w:val="24"/>
+          <w:szCs w:val="24"/>
+        </w:rPr>
+        <w:t>conferred</w:t>
+      </w:r>
+      <w:r>
+        <w:rPr>
+          <w:rFonts w:ascii="Times New Roman" w:hAnsi="Times New Roman" w:cs="Times New Roman"/>
+          <w:bCs/>
+          <w:color w:val="000000" w:themeColor="text1"/>
+          <w:sz w:val="24"/>
+          <w:szCs w:val="24"/>
+        </w:rPr>
+        <w:t xml:space="preserve"> with our team</w:t>
+      </w:r>
+      <w:r>
+        <w:rPr>
+          <w:rFonts w:ascii="Times New Roman" w:hAnsi="Times New Roman" w:cs="Times New Roman"/>
+          <w:bCs/>
+          <w:color w:val="000000" w:themeColor="text1"/>
           <w:sz w:val="24"/>
           <w:szCs w:val="24"/>
         </w:rPr>
@@ -579,298 +884,81 @@
         <w:rPr>
           <w:rFonts w:ascii="Times New Roman" w:hAnsi="Times New Roman" w:cs="Times New Roman"/>
           <w:bCs/>
-          <w:sz w:val="24"/>
-          <w:szCs w:val="24"/>
-        </w:rPr>
-        <w:t xml:space="preserve">One of them </w:t>
-      </w:r>
-      <w:r>
-        <w:rPr>
-          <w:rFonts w:ascii="Times New Roman" w:hAnsi="Times New Roman" w:cs="Times New Roman"/>
-          <w:bCs/>
-          <w:sz w:val="24"/>
-          <w:szCs w:val="24"/>
-        </w:rPr>
-        <w:t>based on AI analysis of patient’s symptoms</w:t>
-      </w:r>
-      <w:r>
-        <w:rPr>
-          <w:rFonts w:ascii="Times New Roman" w:hAnsi="Times New Roman" w:cs="Times New Roman"/>
-          <w:bCs/>
-          <w:sz w:val="24"/>
-          <w:szCs w:val="24"/>
-        </w:rPr>
-        <w:t xml:space="preserve"> and suggest doctor but</w:t>
-      </w:r>
-      <w:r>
-        <w:rPr>
-          <w:rFonts w:ascii="Times New Roman" w:hAnsi="Times New Roman" w:cs="Times New Roman"/>
-          <w:bCs/>
-          <w:sz w:val="24"/>
-          <w:szCs w:val="24"/>
-        </w:rPr>
-        <w:t xml:space="preserve"> this app</w:t>
-      </w:r>
-      <w:r>
-        <w:rPr>
-          <w:rFonts w:ascii="Times New Roman" w:hAnsi="Times New Roman" w:cs="Times New Roman"/>
-          <w:bCs/>
-          <w:sz w:val="24"/>
-          <w:szCs w:val="24"/>
-        </w:rPr>
-        <w:t xml:space="preserve"> </w:t>
-      </w:r>
-      <w:r>
-        <w:rPr>
-          <w:rFonts w:ascii="Times New Roman" w:hAnsi="Times New Roman" w:cs="Times New Roman"/>
-          <w:bCs/>
-          <w:sz w:val="24"/>
-          <w:szCs w:val="24"/>
-        </w:rPr>
-        <w:t xml:space="preserve">cannot suggest any physical activities to the patient. </w:t>
-      </w:r>
-      <w:r>
-        <w:rPr>
-          <w:rFonts w:ascii="Times New Roman" w:hAnsi="Times New Roman" w:cs="Times New Roman"/>
-          <w:bCs/>
-          <w:sz w:val="24"/>
-          <w:szCs w:val="24"/>
-        </w:rPr>
-        <w:t xml:space="preserve">Another app is for </w:t>
-      </w:r>
-      <w:r>
-        <w:rPr>
-          <w:rFonts w:ascii="Times New Roman" w:hAnsi="Times New Roman" w:cs="Times New Roman"/>
-          <w:bCs/>
-          <w:sz w:val="24"/>
-          <w:szCs w:val="24"/>
-        </w:rPr>
-        <w:t>online doctor</w:t>
-      </w:r>
-      <w:r>
-        <w:rPr>
-          <w:rFonts w:ascii="Times New Roman" w:hAnsi="Times New Roman" w:cs="Times New Roman"/>
-          <w:bCs/>
-          <w:sz w:val="24"/>
-          <w:szCs w:val="24"/>
-        </w:rPr>
-        <w:t xml:space="preserve"> </w:t>
-      </w:r>
-      <w:r>
-        <w:rPr>
-          <w:rFonts w:ascii="Times New Roman" w:hAnsi="Times New Roman" w:cs="Times New Roman"/>
-          <w:bCs/>
-          <w:sz w:val="24"/>
-          <w:szCs w:val="24"/>
-        </w:rPr>
-        <w:t xml:space="preserve">appointment booking app and a medicine </w:t>
-      </w:r>
-      <w:r>
-        <w:rPr>
-          <w:rFonts w:ascii="Times New Roman" w:hAnsi="Times New Roman" w:cs="Times New Roman"/>
-          <w:bCs/>
-          <w:sz w:val="24"/>
-          <w:szCs w:val="24"/>
-        </w:rPr>
-        <w:t>shop</w:t>
-      </w:r>
-      <w:r>
-        <w:rPr>
-          <w:rFonts w:ascii="Times New Roman" w:hAnsi="Times New Roman" w:cs="Times New Roman"/>
-          <w:bCs/>
-          <w:sz w:val="24"/>
-          <w:szCs w:val="24"/>
-        </w:rPr>
-        <w:t xml:space="preserve"> </w:t>
-      </w:r>
-      <w:r>
-        <w:rPr>
-          <w:rFonts w:ascii="Times New Roman" w:hAnsi="Times New Roman" w:cs="Times New Roman"/>
-          <w:bCs/>
-          <w:sz w:val="24"/>
-          <w:szCs w:val="24"/>
-        </w:rPr>
-        <w:t>giving</w:t>
-      </w:r>
-      <w:r>
-        <w:rPr>
-          <w:rFonts w:ascii="Times New Roman" w:hAnsi="Times New Roman" w:cs="Times New Roman"/>
-          <w:bCs/>
-          <w:sz w:val="24"/>
-          <w:szCs w:val="24"/>
-        </w:rPr>
-        <w:t xml:space="preserve"> telemedicine &amp; ambulance</w:t>
-      </w:r>
-      <w:r>
-        <w:rPr>
-          <w:rFonts w:ascii="Times New Roman" w:hAnsi="Times New Roman" w:cs="Times New Roman"/>
-          <w:bCs/>
-          <w:sz w:val="24"/>
-          <w:szCs w:val="24"/>
-        </w:rPr>
-        <w:t xml:space="preserve"> </w:t>
-      </w:r>
-      <w:r>
-        <w:rPr>
-          <w:rFonts w:ascii="Times New Roman" w:hAnsi="Times New Roman" w:cs="Times New Roman"/>
-          <w:bCs/>
-          <w:sz w:val="24"/>
-          <w:szCs w:val="24"/>
-        </w:rPr>
-        <w:t>services</w:t>
-      </w:r>
-      <w:r>
-        <w:rPr>
-          <w:rFonts w:ascii="Times New Roman" w:hAnsi="Times New Roman" w:cs="Times New Roman"/>
-          <w:bCs/>
-          <w:sz w:val="24"/>
-          <w:szCs w:val="24"/>
-        </w:rPr>
-        <w:t>.</w:t>
-      </w:r>
-      <w:r>
-        <w:rPr>
-          <w:rFonts w:ascii="Times New Roman" w:hAnsi="Times New Roman" w:cs="Times New Roman"/>
-          <w:bCs/>
-          <w:sz w:val="24"/>
-          <w:szCs w:val="24"/>
-        </w:rPr>
-        <w:t xml:space="preserve"> </w:t>
-      </w:r>
-      <w:r>
-        <w:rPr>
-          <w:rFonts w:ascii="Times New Roman" w:hAnsi="Times New Roman" w:cs="Times New Roman"/>
-          <w:bCs/>
-          <w:sz w:val="24"/>
-          <w:szCs w:val="24"/>
-        </w:rPr>
-        <w:t>We also noticed that</w:t>
-      </w:r>
-      <w:r>
-        <w:rPr>
-          <w:rFonts w:ascii="Times New Roman" w:hAnsi="Times New Roman" w:cs="Times New Roman"/>
-          <w:bCs/>
-          <w:sz w:val="24"/>
-          <w:szCs w:val="24"/>
-        </w:rPr>
-        <w:t xml:space="preserve"> there is no app</w:t>
-      </w:r>
-      <w:r>
-        <w:rPr>
-          <w:rFonts w:ascii="Times New Roman" w:hAnsi="Times New Roman" w:cs="Times New Roman"/>
-          <w:bCs/>
-          <w:sz w:val="24"/>
-          <w:szCs w:val="24"/>
-        </w:rPr>
-        <w:t xml:space="preserve"> </w:t>
-      </w:r>
-      <w:r>
-        <w:rPr>
-          <w:rFonts w:ascii="Times New Roman" w:hAnsi="Times New Roman" w:cs="Times New Roman"/>
-          <w:bCs/>
-          <w:sz w:val="24"/>
-          <w:szCs w:val="24"/>
-        </w:rPr>
-        <w:t>on the market which can talk with the</w:t>
-      </w:r>
-      <w:r>
-        <w:rPr>
-          <w:rFonts w:ascii="Times New Roman" w:hAnsi="Times New Roman" w:cs="Times New Roman"/>
-          <w:bCs/>
-          <w:sz w:val="24"/>
-          <w:szCs w:val="24"/>
-        </w:rPr>
-        <w:t xml:space="preserve"> </w:t>
-      </w:r>
-      <w:r>
-        <w:rPr>
-          <w:rFonts w:ascii="Times New Roman" w:hAnsi="Times New Roman" w:cs="Times New Roman"/>
-          <w:bCs/>
-          <w:sz w:val="24"/>
-          <w:szCs w:val="24"/>
-        </w:rPr>
-        <w:t>patient to analyze the symptoms and give</w:t>
-      </w:r>
-      <w:r>
-        <w:rPr>
-          <w:rFonts w:ascii="Times New Roman" w:hAnsi="Times New Roman" w:cs="Times New Roman"/>
-          <w:bCs/>
-          <w:sz w:val="24"/>
-          <w:szCs w:val="24"/>
-        </w:rPr>
-        <w:t xml:space="preserve"> </w:t>
-      </w:r>
-      <w:r>
-        <w:rPr>
-          <w:rFonts w:ascii="Times New Roman" w:hAnsi="Times New Roman" w:cs="Times New Roman"/>
-          <w:bCs/>
-          <w:sz w:val="24"/>
-          <w:szCs w:val="24"/>
-        </w:rPr>
-        <w:t>predictions on patient’s health problems along with giving valuable suggestions</w:t>
-      </w:r>
-      <w:r>
-        <w:rPr>
-          <w:rFonts w:ascii="Times New Roman" w:hAnsi="Times New Roman" w:cs="Times New Roman"/>
-          <w:bCs/>
-          <w:sz w:val="24"/>
-          <w:szCs w:val="24"/>
-        </w:rPr>
-        <w:t xml:space="preserve"> as well as any system which takes real time diagnostic values for analysis purpose</w:t>
-      </w:r>
-      <w:r>
-        <w:rPr>
-          <w:rFonts w:ascii="Times New Roman" w:hAnsi="Times New Roman" w:cs="Times New Roman"/>
-          <w:bCs/>
-          <w:sz w:val="24"/>
-          <w:szCs w:val="24"/>
-        </w:rPr>
-        <w:t>.</w:t>
-      </w:r>
-      <w:r>
-        <w:rPr>
-          <w:rFonts w:ascii="Times New Roman" w:hAnsi="Times New Roman" w:cs="Times New Roman"/>
-          <w:bCs/>
-          <w:sz w:val="24"/>
-          <w:szCs w:val="24"/>
-        </w:rPr>
-        <w:t xml:space="preserve"> </w:t>
-      </w:r>
-      <w:r>
-        <w:rPr>
-          <w:rFonts w:ascii="Times New Roman" w:hAnsi="Times New Roman" w:cs="Times New Roman"/>
-          <w:bCs/>
-          <w:sz w:val="24"/>
-          <w:szCs w:val="24"/>
-        </w:rPr>
-        <w:t>So, we</w:t>
-      </w:r>
-      <w:r>
-        <w:rPr>
-          <w:rFonts w:ascii="Times New Roman" w:hAnsi="Times New Roman" w:cs="Times New Roman"/>
-          <w:bCs/>
-          <w:sz w:val="24"/>
-          <w:szCs w:val="24"/>
-        </w:rPr>
-        <w:t xml:space="preserve"> have found that user needs a full functioned medical apply which they can do all the jobs easily at one</w:t>
-      </w:r>
-      <w:r>
-        <w:rPr>
-          <w:rFonts w:ascii="Times New Roman" w:hAnsi="Times New Roman" w:cs="Times New Roman"/>
-          <w:bCs/>
-          <w:sz w:val="24"/>
-          <w:szCs w:val="24"/>
-        </w:rPr>
-        <w:t xml:space="preserve"> application</w:t>
-      </w:r>
-      <w:r>
-        <w:rPr>
-          <w:rFonts w:ascii="Times New Roman" w:hAnsi="Times New Roman" w:cs="Times New Roman"/>
-          <w:bCs/>
-          <w:sz w:val="24"/>
-          <w:szCs w:val="24"/>
-        </w:rPr>
-        <w:t>.</w:t>
+          <w:color w:val="000000" w:themeColor="text1"/>
+          <w:sz w:val="24"/>
+          <w:szCs w:val="24"/>
+        </w:rPr>
+        <w:t xml:space="preserve">members for </w:t>
+      </w:r>
+      <w:r>
+        <w:rPr>
+          <w:rFonts w:ascii="Times New Roman" w:hAnsi="Times New Roman" w:cs="Times New Roman"/>
+          <w:bCs/>
+          <w:color w:val="000000" w:themeColor="text1"/>
+          <w:sz w:val="24"/>
+          <w:szCs w:val="24"/>
+        </w:rPr>
+        <w:t>detect</w:t>
+      </w:r>
+      <w:r>
+        <w:rPr>
+          <w:rFonts w:ascii="Times New Roman" w:hAnsi="Times New Roman" w:cs="Times New Roman"/>
+          <w:bCs/>
+          <w:color w:val="000000" w:themeColor="text1"/>
+          <w:sz w:val="24"/>
+          <w:szCs w:val="24"/>
+        </w:rPr>
+        <w:t xml:space="preserve"> and discover requirements. The </w:t>
+      </w:r>
+      <w:r>
+        <w:rPr>
+          <w:rFonts w:ascii="Times New Roman" w:hAnsi="Times New Roman" w:cs="Times New Roman"/>
+          <w:bCs/>
+          <w:color w:val="000000" w:themeColor="text1"/>
+          <w:sz w:val="24"/>
+          <w:szCs w:val="24"/>
+        </w:rPr>
+        <w:t>q</w:t>
+      </w:r>
+      <w:r>
+        <w:rPr>
+          <w:rFonts w:ascii="Times New Roman" w:hAnsi="Times New Roman" w:cs="Times New Roman"/>
+          <w:bCs/>
+          <w:color w:val="000000" w:themeColor="text1"/>
+          <w:sz w:val="24"/>
+          <w:szCs w:val="24"/>
+        </w:rPr>
+        <w:t xml:space="preserve">uestions </w:t>
+      </w:r>
+      <w:r>
+        <w:rPr>
+          <w:rFonts w:ascii="Times New Roman" w:hAnsi="Times New Roman" w:cs="Times New Roman"/>
+          <w:bCs/>
+          <w:color w:val="000000" w:themeColor="text1"/>
+          <w:sz w:val="24"/>
+          <w:szCs w:val="24"/>
+        </w:rPr>
+        <w:t xml:space="preserve">can be found in </w:t>
+      </w:r>
+      <w:r>
+        <w:rPr>
+          <w:rFonts w:ascii="Times New Roman" w:hAnsi="Times New Roman" w:cs="Times New Roman"/>
+          <w:bCs/>
+          <w:color w:val="000000" w:themeColor="text1"/>
+          <w:sz w:val="24"/>
+          <w:szCs w:val="24"/>
+        </w:rPr>
+        <w:t>the following</w:t>
+      </w:r>
+      <w:r>
+        <w:rPr>
+          <w:rFonts w:ascii="Times New Roman" w:hAnsi="Times New Roman" w:cs="Times New Roman"/>
+          <w:bCs/>
+          <w:color w:val="000000" w:themeColor="text1"/>
+          <w:sz w:val="24"/>
+          <w:szCs w:val="24"/>
+        </w:rPr>
+        <w:t xml:space="preserve"> link: </w:t>
       </w:r>
     </w:p>
     <w:p>
@@ -879,272 +967,7 @@
         <w:rPr>
           <w:rFonts w:ascii="Times New Roman" w:hAnsi="Times New Roman" w:cs="Times New Roman"/>
           <w:bCs/>
-          <w:sz w:val="24"/>
-          <w:szCs w:val="24"/>
-        </w:rPr>
-      </w:pPr>
-    </w:p>
-    <w:p>
-      <w:pPr>
-        <w:jc w:val="both"/>
-        <w:rPr>
-          <w:rFonts w:ascii="Times New Roman" w:hAnsi="Times New Roman" w:cs="Times New Roman"/>
-          <w:b/>
-          <w:sz w:val="24"/>
-          <w:szCs w:val="24"/>
-        </w:rPr>
-      </w:pPr>
-      <w:r>
-        <w:rPr>
-          <w:rFonts w:ascii="Times New Roman" w:hAnsi="Times New Roman" w:cs="Times New Roman"/>
-          <w:b/>
-          <w:sz w:val="24"/>
-          <w:szCs w:val="24"/>
-        </w:rPr>
-        <w:t>Interview:</w:t>
-      </w:r>
-    </w:p>
-    <w:p>
-      <w:pPr>
-        <w:jc w:val="both"/>
-        <w:rPr>
-          <w:rFonts w:ascii="Times New Roman" w:hAnsi="Times New Roman" w:cs="Times New Roman"/>
-          <w:bCs/>
-          <w:sz w:val="24"/>
-          <w:szCs w:val="24"/>
-        </w:rPr>
-      </w:pPr>
-      <w:r>
-        <w:rPr>
-          <w:rFonts w:ascii="Times New Roman" w:hAnsi="Times New Roman" w:cs="Times New Roman"/>
-          <w:bCs/>
-          <w:sz w:val="24"/>
-          <w:szCs w:val="24"/>
-        </w:rPr>
-        <w:t xml:space="preserve">We conducted two interviews regarding healthcare availability. From conducting these interviews, we found out that healthcare is still not easily accessible for people. It's hard to find out relevant doctor’s contact info for a particular illness. </w:t>
-      </w:r>
-    </w:p>
-    <w:p>
-      <w:pPr>
-        <w:jc w:val="both"/>
-        <w:rPr>
-          <w:rFonts w:ascii="Times New Roman" w:hAnsi="Times New Roman" w:cs="Times New Roman"/>
-          <w:bCs/>
-          <w:sz w:val="24"/>
-          <w:szCs w:val="24"/>
-        </w:rPr>
-      </w:pPr>
-      <w:r>
-        <w:rPr>
-          <w:rFonts w:ascii="Times New Roman" w:hAnsi="Times New Roman" w:cs="Times New Roman"/>
-          <w:bCs/>
-          <w:sz w:val="24"/>
-          <w:szCs w:val="24"/>
-        </w:rPr>
-        <w:t>Moreover, it is even harder to figure out which disease a person is suffering from without going for a formal checkup. Many people don’t want to go for formal checkup as they see it as a waste of energy. Instead, they ask their friends/family for suggestions which is quite risky.</w:t>
-      </w:r>
-    </w:p>
-    <w:p>
-      <w:pPr>
-        <w:jc w:val="both"/>
-        <w:rPr>
-          <w:rFonts w:ascii="Times New Roman" w:hAnsi="Times New Roman" w:cs="Times New Roman"/>
-          <w:bCs/>
-          <w:sz w:val="24"/>
-          <w:szCs w:val="24"/>
-        </w:rPr>
-      </w:pPr>
-    </w:p>
-    <w:p>
-      <w:pPr>
-        <w:jc w:val="both"/>
-        <w:rPr>
-          <w:rFonts w:ascii="Times New Roman" w:hAnsi="Times New Roman" w:cs="Times New Roman"/>
-          <w:b/>
-          <w:sz w:val="24"/>
-          <w:szCs w:val="24"/>
-        </w:rPr>
-      </w:pPr>
-      <w:r>
-        <w:rPr>
-          <w:rFonts w:ascii="Times New Roman" w:hAnsi="Times New Roman" w:cs="Times New Roman"/>
-          <w:b/>
-          <w:sz w:val="24"/>
-          <w:szCs w:val="24"/>
-        </w:rPr>
-        <w:t>Survey</w:t>
-      </w:r>
-      <w:r>
-        <w:rPr>
-          <w:rFonts w:ascii="Times New Roman" w:hAnsi="Times New Roman" w:cs="Times New Roman"/>
-          <w:b/>
-          <w:sz w:val="24"/>
-          <w:szCs w:val="24"/>
-        </w:rPr>
-        <w:t>:</w:t>
-      </w:r>
-    </w:p>
-    <w:p>
-      <w:pPr>
-        <w:jc w:val="both"/>
-        <w:rPr>
-          <w:rFonts w:ascii="Times New Roman" w:hAnsi="Times New Roman" w:cs="Times New Roman"/>
-          <w:bCs/>
-          <w:sz w:val="24"/>
-          <w:szCs w:val="24"/>
-        </w:rPr>
-      </w:pPr>
-      <w:r>
-        <w:rPr>
-          <w:rFonts w:ascii="Times New Roman" w:hAnsi="Times New Roman" w:cs="Times New Roman"/>
-          <w:bCs/>
-          <w:sz w:val="24"/>
-          <w:szCs w:val="24"/>
-        </w:rPr>
-        <w:t>For collecting</w:t>
-      </w:r>
-      <w:r>
-        <w:rPr>
-          <w:rFonts w:ascii="Times New Roman" w:hAnsi="Times New Roman" w:cs="Times New Roman"/>
-          <w:bCs/>
-          <w:sz w:val="24"/>
-          <w:szCs w:val="24"/>
-        </w:rPr>
-        <w:t xml:space="preserve"> the user requirements, we have used Google form to interact directly </w:t>
-      </w:r>
-      <w:r>
-        <w:rPr>
-          <w:rFonts w:ascii="Times New Roman" w:hAnsi="Times New Roman" w:cs="Times New Roman"/>
-          <w:bCs/>
-          <w:sz w:val="24"/>
-          <w:szCs w:val="24"/>
-        </w:rPr>
-        <w:t>with</w:t>
-      </w:r>
-      <w:r>
-        <w:rPr>
-          <w:rFonts w:ascii="Times New Roman" w:hAnsi="Times New Roman" w:cs="Times New Roman"/>
-          <w:bCs/>
-          <w:sz w:val="24"/>
-          <w:szCs w:val="24"/>
-        </w:rPr>
-        <w:t xml:space="preserve"> </w:t>
-      </w:r>
-      <w:r>
-        <w:rPr>
-          <w:rFonts w:ascii="Times New Roman" w:hAnsi="Times New Roman" w:cs="Times New Roman"/>
-          <w:bCs/>
-          <w:sz w:val="24"/>
-          <w:szCs w:val="24"/>
-        </w:rPr>
-        <w:t xml:space="preserve">the users to know their requirements. Then we have </w:t>
-      </w:r>
-      <w:r>
-        <w:rPr>
-          <w:rFonts w:ascii="Times New Roman" w:hAnsi="Times New Roman" w:cs="Times New Roman"/>
-          <w:bCs/>
-          <w:sz w:val="24"/>
-          <w:szCs w:val="24"/>
-        </w:rPr>
-        <w:t>conferred</w:t>
-      </w:r>
-      <w:r>
-        <w:rPr>
-          <w:rFonts w:ascii="Times New Roman" w:hAnsi="Times New Roman" w:cs="Times New Roman"/>
-          <w:bCs/>
-          <w:sz w:val="24"/>
-          <w:szCs w:val="24"/>
-        </w:rPr>
-        <w:t xml:space="preserve"> with our team</w:t>
-      </w:r>
-      <w:r>
-        <w:rPr>
-          <w:rFonts w:ascii="Times New Roman" w:hAnsi="Times New Roman" w:cs="Times New Roman"/>
-          <w:bCs/>
-          <w:sz w:val="24"/>
-          <w:szCs w:val="24"/>
-        </w:rPr>
-        <w:t xml:space="preserve"> </w:t>
-      </w:r>
-      <w:r>
-        <w:rPr>
-          <w:rFonts w:ascii="Times New Roman" w:hAnsi="Times New Roman" w:cs="Times New Roman"/>
-          <w:bCs/>
-          <w:sz w:val="24"/>
-          <w:szCs w:val="24"/>
-        </w:rPr>
-        <w:t xml:space="preserve">members for </w:t>
-      </w:r>
-      <w:r>
-        <w:rPr>
-          <w:rFonts w:ascii="Times New Roman" w:hAnsi="Times New Roman" w:cs="Times New Roman"/>
-          <w:bCs/>
-          <w:sz w:val="24"/>
-          <w:szCs w:val="24"/>
-        </w:rPr>
-        <w:t>detect</w:t>
-      </w:r>
-      <w:r>
-        <w:rPr>
-          <w:rFonts w:ascii="Times New Roman" w:hAnsi="Times New Roman" w:cs="Times New Roman"/>
-          <w:bCs/>
-          <w:sz w:val="24"/>
-          <w:szCs w:val="24"/>
-        </w:rPr>
-        <w:t xml:space="preserve"> and discover requirements. The </w:t>
-      </w:r>
-      <w:r>
-        <w:rPr>
-          <w:rFonts w:ascii="Times New Roman" w:hAnsi="Times New Roman" w:cs="Times New Roman"/>
-          <w:bCs/>
-          <w:sz w:val="24"/>
-          <w:szCs w:val="24"/>
-        </w:rPr>
-        <w:t>q</w:t>
-      </w:r>
-      <w:r>
-        <w:rPr>
-          <w:rFonts w:ascii="Times New Roman" w:hAnsi="Times New Roman" w:cs="Times New Roman"/>
-          <w:bCs/>
-          <w:sz w:val="24"/>
-          <w:szCs w:val="24"/>
-        </w:rPr>
-        <w:t xml:space="preserve">uestions </w:t>
-      </w:r>
-      <w:r>
-        <w:rPr>
-          <w:rFonts w:ascii="Times New Roman" w:hAnsi="Times New Roman" w:cs="Times New Roman"/>
-          <w:bCs/>
-          <w:sz w:val="24"/>
-          <w:szCs w:val="24"/>
-        </w:rPr>
-        <w:t xml:space="preserve">can be found in </w:t>
-      </w:r>
-      <w:r>
-        <w:rPr>
-          <w:rFonts w:ascii="Times New Roman" w:hAnsi="Times New Roman" w:cs="Times New Roman"/>
-          <w:bCs/>
-          <w:sz w:val="24"/>
-          <w:szCs w:val="24"/>
-        </w:rPr>
-        <w:t>the following</w:t>
-      </w:r>
-      <w:r>
-        <w:rPr>
-          <w:rFonts w:ascii="Times New Roman" w:hAnsi="Times New Roman" w:cs="Times New Roman"/>
-          <w:bCs/>
-          <w:sz w:val="24"/>
-          <w:szCs w:val="24"/>
-        </w:rPr>
-        <w:t xml:space="preserve"> link: </w:t>
-      </w:r>
-    </w:p>
-    <w:p>
-      <w:pPr>
-        <w:jc w:val="both"/>
-        <w:rPr>
-          <w:rFonts w:ascii="Times New Roman" w:hAnsi="Times New Roman" w:cs="Times New Roman"/>
-          <w:bCs/>
+          <w:color w:val="000000" w:themeColor="text1"/>
           <w:sz w:val="24"/>
           <w:szCs w:val="24"/>
         </w:rPr>
@@ -1155,6 +978,7 @@
             <w:rStyle w:val="Hyperlink"/>
             <w:rFonts w:ascii="Times New Roman" w:hAnsi="Times New Roman" w:cs="Times New Roman"/>
             <w:bCs/>
+            <w:color w:val="000000" w:themeColor="text1"/>
             <w:sz w:val="24"/>
             <w:szCs w:val="24"/>
           </w:rPr>
@@ -1168,14 +992,16 @@
         <w:rPr>
           <w:rFonts w:ascii="Times New Roman" w:hAnsi="Times New Roman" w:cs="Times New Roman"/>
           <w:bCs/>
-          <w:sz w:val="24"/>
-          <w:szCs w:val="24"/>
-        </w:rPr>
-      </w:pPr>
-      <w:r>
-        <w:rPr>
-          <w:rFonts w:ascii="Times New Roman" w:hAnsi="Times New Roman" w:cs="Times New Roman"/>
-          <w:bCs/>
+          <w:color w:val="000000" w:themeColor="text1"/>
+          <w:sz w:val="24"/>
+          <w:szCs w:val="24"/>
+        </w:rPr>
+      </w:pPr>
+      <w:r>
+        <w:rPr>
+          <w:rFonts w:ascii="Times New Roman" w:hAnsi="Times New Roman" w:cs="Times New Roman"/>
+          <w:bCs/>
+          <w:color w:val="000000" w:themeColor="text1"/>
           <w:sz w:val="24"/>
           <w:szCs w:val="24"/>
         </w:rPr>
@@ -1185,6 +1011,7 @@
         <w:rPr>
           <w:rFonts w:ascii="Times New Roman" w:hAnsi="Times New Roman" w:cs="Times New Roman"/>
           <w:bCs/>
+          <w:color w:val="000000" w:themeColor="text1"/>
           <w:sz w:val="24"/>
           <w:szCs w:val="24"/>
         </w:rPr>
@@ -1194,6 +1021,7 @@
         <w:rPr>
           <w:rFonts w:ascii="Times New Roman" w:hAnsi="Times New Roman" w:cs="Times New Roman"/>
           <w:bCs/>
+          <w:color w:val="000000" w:themeColor="text1"/>
           <w:sz w:val="24"/>
           <w:szCs w:val="24"/>
         </w:rPr>
@@ -1203,6 +1031,7 @@
         <w:rPr>
           <w:rFonts w:ascii="Times New Roman" w:hAnsi="Times New Roman" w:cs="Times New Roman"/>
           <w:bCs/>
+          <w:color w:val="000000" w:themeColor="text1"/>
           <w:sz w:val="24"/>
           <w:szCs w:val="24"/>
         </w:rPr>
@@ -1212,6 +1041,7 @@
         <w:rPr>
           <w:rFonts w:ascii="Times New Roman" w:hAnsi="Times New Roman" w:cs="Times New Roman"/>
           <w:bCs/>
+          <w:color w:val="000000" w:themeColor="text1"/>
           <w:sz w:val="24"/>
           <w:szCs w:val="24"/>
         </w:rPr>
@@ -1221,6 +1051,7 @@
         <w:rPr>
           <w:rFonts w:ascii="Times New Roman" w:hAnsi="Times New Roman" w:cs="Times New Roman"/>
           <w:bCs/>
+          <w:color w:val="000000" w:themeColor="text1"/>
           <w:sz w:val="24"/>
           <w:szCs w:val="24"/>
         </w:rPr>
@@ -1230,6 +1061,7 @@
         <w:rPr>
           <w:rFonts w:ascii="Times New Roman" w:hAnsi="Times New Roman" w:cs="Times New Roman"/>
           <w:bCs/>
+          <w:color w:val="000000" w:themeColor="text1"/>
           <w:sz w:val="24"/>
           <w:szCs w:val="24"/>
         </w:rPr>
@@ -1239,6 +1071,7 @@
         <w:rPr>
           <w:rFonts w:ascii="Times New Roman" w:hAnsi="Times New Roman" w:cs="Times New Roman"/>
           <w:bCs/>
+          <w:color w:val="000000" w:themeColor="text1"/>
           <w:sz w:val="24"/>
           <w:szCs w:val="24"/>
         </w:rPr>
@@ -1248,6 +1081,7 @@
         <w:rPr>
           <w:rFonts w:ascii="Times New Roman" w:hAnsi="Times New Roman" w:cs="Times New Roman"/>
           <w:bCs/>
+          <w:color w:val="000000" w:themeColor="text1"/>
           <w:sz w:val="24"/>
           <w:szCs w:val="24"/>
         </w:rPr>
@@ -1257,6 +1091,7 @@
         <w:rPr>
           <w:rFonts w:ascii="Times New Roman" w:hAnsi="Times New Roman" w:cs="Times New Roman"/>
           <w:bCs/>
+          <w:color w:val="000000" w:themeColor="text1"/>
           <w:sz w:val="24"/>
           <w:szCs w:val="24"/>
         </w:rPr>
@@ -1274,14 +1109,16 @@
         <w:rPr>
           <w:rFonts w:ascii="Times New Roman" w:hAnsi="Times New Roman" w:cs="Times New Roman"/>
           <w:bCs/>
-          <w:sz w:val="24"/>
-          <w:szCs w:val="24"/>
-        </w:rPr>
-      </w:pPr>
-      <w:r>
-        <w:rPr>
-          <w:rFonts w:ascii="Times New Roman" w:hAnsi="Times New Roman" w:cs="Times New Roman"/>
-          <w:bCs/>
+          <w:color w:val="000000" w:themeColor="text1"/>
+          <w:sz w:val="24"/>
+          <w:szCs w:val="24"/>
+        </w:rPr>
+      </w:pPr>
+      <w:r>
+        <w:rPr>
+          <w:rFonts w:ascii="Times New Roman" w:hAnsi="Times New Roman" w:cs="Times New Roman"/>
+          <w:bCs/>
+          <w:color w:val="000000" w:themeColor="text1"/>
           <w:sz w:val="24"/>
           <w:szCs w:val="24"/>
         </w:rPr>
@@ -1289,126 +1126,154 @@
       </w:r>
       <w:r>
         <w:rPr>
-          <w:rFonts w:ascii="Roboto" w:hAnsi="Roboto"/>
-          <w:color w:val="202124"/>
+          <w:rFonts w:ascii="Times New Roman" w:hAnsi="Times New Roman" w:cs="Times New Roman"/>
+          <w:color w:val="000000" w:themeColor="text1"/>
           <w:spacing w:val="3"/>
+          <w:sz w:val="24"/>
+          <w:szCs w:val="24"/>
           <w:shd w:val="clear" w:color="auto" w:fill="FFFFFF"/>
         </w:rPr>
         <w:t>of the participants think healthcare services</w:t>
       </w:r>
       <w:r>
         <w:rPr>
-          <w:rFonts w:ascii="Roboto" w:hAnsi="Roboto"/>
-          <w:color w:val="202124"/>
+          <w:rFonts w:ascii="Times New Roman" w:hAnsi="Times New Roman" w:cs="Times New Roman"/>
+          <w:color w:val="000000" w:themeColor="text1"/>
           <w:spacing w:val="3"/>
+          <w:sz w:val="24"/>
+          <w:szCs w:val="24"/>
           <w:shd w:val="clear" w:color="auto" w:fill="FFFFFF"/>
         </w:rPr>
         <w:t xml:space="preserve"> </w:t>
       </w:r>
       <w:r>
         <w:rPr>
-          <w:rFonts w:ascii="Roboto" w:hAnsi="Roboto"/>
-          <w:color w:val="202124"/>
+          <w:rFonts w:ascii="Times New Roman" w:hAnsi="Times New Roman" w:cs="Times New Roman"/>
+          <w:color w:val="000000" w:themeColor="text1"/>
           <w:spacing w:val="3"/>
+          <w:sz w:val="24"/>
+          <w:szCs w:val="24"/>
           <w:shd w:val="clear" w:color="auto" w:fill="FFFFFF"/>
         </w:rPr>
         <w:t>are</w:t>
       </w:r>
       <w:r>
         <w:rPr>
-          <w:rFonts w:ascii="Roboto" w:hAnsi="Roboto"/>
-          <w:color w:val="202124"/>
+          <w:rFonts w:ascii="Times New Roman" w:hAnsi="Times New Roman" w:cs="Times New Roman"/>
+          <w:color w:val="000000" w:themeColor="text1"/>
           <w:spacing w:val="3"/>
+          <w:sz w:val="24"/>
+          <w:szCs w:val="24"/>
           <w:shd w:val="clear" w:color="auto" w:fill="FFFFFF"/>
         </w:rPr>
         <w:t xml:space="preserve"> not</w:t>
       </w:r>
       <w:r>
         <w:rPr>
-          <w:rFonts w:ascii="Roboto" w:hAnsi="Roboto"/>
-          <w:color w:val="202124"/>
+          <w:rFonts w:ascii="Times New Roman" w:hAnsi="Times New Roman" w:cs="Times New Roman"/>
+          <w:color w:val="000000" w:themeColor="text1"/>
           <w:spacing w:val="3"/>
+          <w:sz w:val="24"/>
+          <w:szCs w:val="24"/>
           <w:shd w:val="clear" w:color="auto" w:fill="FFFFFF"/>
         </w:rPr>
         <w:t xml:space="preserve"> always available to </w:t>
       </w:r>
       <w:r>
         <w:rPr>
-          <w:rFonts w:ascii="Roboto" w:hAnsi="Roboto"/>
-          <w:color w:val="202124"/>
+          <w:rFonts w:ascii="Times New Roman" w:hAnsi="Times New Roman" w:cs="Times New Roman"/>
+          <w:color w:val="000000" w:themeColor="text1"/>
           <w:spacing w:val="3"/>
+          <w:sz w:val="24"/>
+          <w:szCs w:val="24"/>
           <w:shd w:val="clear" w:color="auto" w:fill="FFFFFF"/>
         </w:rPr>
         <w:t>them</w:t>
       </w:r>
       <w:r>
         <w:rPr>
-          <w:rFonts w:ascii="Roboto" w:hAnsi="Roboto"/>
-          <w:color w:val="202124"/>
+          <w:rFonts w:ascii="Times New Roman" w:hAnsi="Times New Roman" w:cs="Times New Roman"/>
+          <w:color w:val="000000" w:themeColor="text1"/>
           <w:spacing w:val="3"/>
+          <w:sz w:val="24"/>
+          <w:szCs w:val="24"/>
           <w:shd w:val="clear" w:color="auto" w:fill="FFFFFF"/>
         </w:rPr>
         <w:t xml:space="preserve"> </w:t>
       </w:r>
       <w:r>
         <w:rPr>
-          <w:rFonts w:ascii="Roboto" w:hAnsi="Roboto"/>
-          <w:color w:val="202124"/>
+          <w:rFonts w:ascii="Times New Roman" w:hAnsi="Times New Roman" w:cs="Times New Roman"/>
+          <w:color w:val="000000" w:themeColor="text1"/>
           <w:spacing w:val="3"/>
+          <w:sz w:val="24"/>
+          <w:szCs w:val="24"/>
           <w:shd w:val="clear" w:color="auto" w:fill="FFFFFF"/>
         </w:rPr>
         <w:t xml:space="preserve">and about </w:t>
       </w:r>
       <w:r>
         <w:rPr>
-          <w:rFonts w:ascii="Roboto" w:hAnsi="Roboto"/>
-          <w:color w:val="202124"/>
+          <w:rFonts w:ascii="Times New Roman" w:hAnsi="Times New Roman" w:cs="Times New Roman"/>
+          <w:color w:val="000000" w:themeColor="text1"/>
           <w:spacing w:val="3"/>
+          <w:sz w:val="24"/>
+          <w:szCs w:val="24"/>
           <w:shd w:val="clear" w:color="auto" w:fill="FFFFFF"/>
         </w:rPr>
         <w:t xml:space="preserve">25% </w:t>
       </w:r>
       <w:r>
         <w:rPr>
-          <w:rFonts w:ascii="Roboto" w:hAnsi="Roboto"/>
-          <w:color w:val="202124"/>
+          <w:rFonts w:ascii="Times New Roman" w:hAnsi="Times New Roman" w:cs="Times New Roman"/>
+          <w:color w:val="000000" w:themeColor="text1"/>
           <w:spacing w:val="3"/>
+          <w:sz w:val="24"/>
+          <w:szCs w:val="24"/>
           <w:shd w:val="clear" w:color="auto" w:fill="FFFFFF"/>
         </w:rPr>
         <w:t xml:space="preserve">think that healthcare services are never available to them </w:t>
       </w:r>
       <w:r>
         <w:rPr>
-          <w:rFonts w:ascii="Roboto" w:hAnsi="Roboto"/>
-          <w:color w:val="202124"/>
+          <w:rFonts w:ascii="Times New Roman" w:hAnsi="Times New Roman" w:cs="Times New Roman"/>
+          <w:color w:val="000000" w:themeColor="text1"/>
           <w:spacing w:val="3"/>
+          <w:sz w:val="24"/>
+          <w:szCs w:val="24"/>
           <w:shd w:val="clear" w:color="auto" w:fill="FFFFFF"/>
         </w:rPr>
         <w:t xml:space="preserve">any time </w:t>
       </w:r>
       <w:r>
         <w:rPr>
-          <w:rFonts w:ascii="Roboto" w:hAnsi="Roboto"/>
-          <w:color w:val="202124"/>
+          <w:rFonts w:ascii="Times New Roman" w:hAnsi="Times New Roman" w:cs="Times New Roman"/>
+          <w:color w:val="000000" w:themeColor="text1"/>
           <w:spacing w:val="3"/>
+          <w:sz w:val="24"/>
+          <w:szCs w:val="24"/>
           <w:shd w:val="clear" w:color="auto" w:fill="FFFFFF"/>
         </w:rPr>
         <w:t>they</w:t>
       </w:r>
       <w:r>
         <w:rPr>
-          <w:rFonts w:ascii="Roboto" w:hAnsi="Roboto"/>
-          <w:color w:val="202124"/>
+          <w:rFonts w:ascii="Times New Roman" w:hAnsi="Times New Roman" w:cs="Times New Roman"/>
+          <w:color w:val="000000" w:themeColor="text1"/>
           <w:spacing w:val="3"/>
+          <w:sz w:val="24"/>
+          <w:szCs w:val="24"/>
           <w:shd w:val="clear" w:color="auto" w:fill="FFFFFF"/>
         </w:rPr>
         <w:t xml:space="preserve"> want</w:t>
       </w:r>
       <w:r>
         <w:rPr>
-          <w:rFonts w:ascii="Roboto" w:hAnsi="Roboto"/>
-          <w:color w:val="202124"/>
+          <w:rFonts w:ascii="Times New Roman" w:hAnsi="Times New Roman" w:cs="Times New Roman"/>
+          <w:color w:val="000000" w:themeColor="text1"/>
           <w:spacing w:val="3"/>
+          <w:sz w:val="24"/>
+          <w:szCs w:val="24"/>
           <w:shd w:val="clear" w:color="auto" w:fill="FFFFFF"/>
         </w:rPr>
         <w:t>. So, we think, an AI based healthcare and consultancy app is required for our participants.</w:t>
@@ -1425,14 +1290,16 @@
         <w:rPr>
           <w:rFonts w:ascii="Times New Roman" w:hAnsi="Times New Roman" w:cs="Times New Roman"/>
           <w:bCs/>
-          <w:sz w:val="24"/>
-          <w:szCs w:val="24"/>
-        </w:rPr>
-      </w:pPr>
-      <w:r>
-        <w:rPr>
-          <w:rFonts w:ascii="Times New Roman" w:hAnsi="Times New Roman" w:cs="Times New Roman"/>
-          <w:bCs/>
+          <w:color w:val="000000" w:themeColor="text1"/>
+          <w:sz w:val="24"/>
+          <w:szCs w:val="24"/>
+        </w:rPr>
+      </w:pPr>
+      <w:r>
+        <w:rPr>
+          <w:rFonts w:ascii="Times New Roman" w:hAnsi="Times New Roman" w:cs="Times New Roman"/>
+          <w:bCs/>
+          <w:color w:val="000000" w:themeColor="text1"/>
           <w:sz w:val="24"/>
           <w:szCs w:val="24"/>
         </w:rPr>
@@ -1443,6 +1310,7 @@
         <w:rPr>
           <w:rFonts w:ascii="Times New Roman" w:hAnsi="Times New Roman" w:cs="Times New Roman"/>
           <w:bCs/>
+          <w:color w:val="000000" w:themeColor="text1"/>
           <w:sz w:val="24"/>
           <w:szCs w:val="24"/>
         </w:rPr>
@@ -1452,6 +1320,7 @@
         <w:rPr>
           <w:rFonts w:ascii="Times New Roman" w:hAnsi="Times New Roman" w:cs="Times New Roman"/>
           <w:bCs/>
+          <w:color w:val="000000" w:themeColor="text1"/>
           <w:sz w:val="24"/>
           <w:szCs w:val="24"/>
         </w:rPr>
@@ -1461,24 +1330,17 @@
         <w:rPr>
           <w:rFonts w:ascii="Times New Roman" w:hAnsi="Times New Roman" w:cs="Times New Roman"/>
           <w:bCs/>
-          <w:sz w:val="24"/>
-          <w:szCs w:val="24"/>
-        </w:rPr>
-        <w:t xml:space="preserve"> </w:t>
-      </w:r>
-      <w:r>
-        <w:rPr>
-          <w:rFonts w:ascii="Times New Roman" w:hAnsi="Times New Roman" w:cs="Times New Roman"/>
-          <w:bCs/>
-          <w:sz w:val="24"/>
-          <w:szCs w:val="24"/>
-        </w:rPr>
-        <w:t>Sixty percent people thinks the results from the internet are somehow (50%) acceptable.</w:t>
-      </w:r>
-      <w:r>
-        <w:rPr>
-          <w:rFonts w:ascii="Times New Roman" w:hAnsi="Times New Roman" w:cs="Times New Roman"/>
-          <w:bCs/>
+          <w:color w:val="000000" w:themeColor="text1"/>
+          <w:sz w:val="24"/>
+          <w:szCs w:val="24"/>
+        </w:rPr>
+        <w:t xml:space="preserve"> Sixty percent people thinks the results from the internet are somehow (50%) acceptable.</w:t>
+      </w:r>
+      <w:r>
+        <w:rPr>
+          <w:rFonts w:ascii="Times New Roman" w:hAnsi="Times New Roman" w:cs="Times New Roman"/>
+          <w:bCs/>
+          <w:color w:val="000000" w:themeColor="text1"/>
           <w:sz w:val="24"/>
           <w:szCs w:val="24"/>
         </w:rPr>
@@ -1488,6 +1350,7 @@
         <w:rPr>
           <w:rFonts w:ascii="Times New Roman" w:hAnsi="Times New Roman" w:cs="Times New Roman"/>
           <w:bCs/>
+          <w:color w:val="000000" w:themeColor="text1"/>
           <w:sz w:val="24"/>
           <w:szCs w:val="24"/>
         </w:rPr>
@@ -1505,14 +1368,16 @@
         <w:rPr>
           <w:rFonts w:ascii="Times New Roman" w:hAnsi="Times New Roman" w:cs="Times New Roman"/>
           <w:bCs/>
-          <w:sz w:val="24"/>
-          <w:szCs w:val="24"/>
-        </w:rPr>
-      </w:pPr>
-      <w:r>
-        <w:rPr>
-          <w:rFonts w:ascii="Times New Roman" w:hAnsi="Times New Roman" w:cs="Times New Roman"/>
-          <w:bCs/>
+          <w:color w:val="000000" w:themeColor="text1"/>
+          <w:sz w:val="24"/>
+          <w:szCs w:val="24"/>
+        </w:rPr>
+      </w:pPr>
+      <w:r>
+        <w:rPr>
+          <w:rFonts w:ascii="Times New Roman" w:hAnsi="Times New Roman" w:cs="Times New Roman"/>
+          <w:bCs/>
+          <w:color w:val="000000" w:themeColor="text1"/>
           <w:sz w:val="24"/>
           <w:szCs w:val="24"/>
         </w:rPr>
@@ -1520,54 +1385,66 @@
       </w:r>
       <w:r>
         <w:rPr>
-          <w:rFonts w:ascii="Roboto" w:hAnsi="Roboto"/>
-          <w:color w:val="202124"/>
+          <w:rFonts w:ascii="Times New Roman" w:hAnsi="Times New Roman" w:cs="Times New Roman"/>
+          <w:color w:val="000000" w:themeColor="text1"/>
           <w:spacing w:val="3"/>
+          <w:sz w:val="24"/>
+          <w:szCs w:val="24"/>
           <w:shd w:val="clear" w:color="auto" w:fill="FFFFFF"/>
         </w:rPr>
         <w:t xml:space="preserve">check their blood </w:t>
       </w:r>
       <w:r>
         <w:rPr>
-          <w:rFonts w:ascii="Roboto" w:hAnsi="Roboto"/>
-          <w:color w:val="202124"/>
+          <w:rFonts w:ascii="Times New Roman" w:hAnsi="Times New Roman" w:cs="Times New Roman"/>
+          <w:color w:val="000000" w:themeColor="text1"/>
           <w:spacing w:val="3"/>
+          <w:sz w:val="24"/>
+          <w:szCs w:val="24"/>
           <w:shd w:val="clear" w:color="auto" w:fill="FFFFFF"/>
         </w:rPr>
         <w:t>pressure, heart</w:t>
       </w:r>
       <w:r>
         <w:rPr>
-          <w:rFonts w:ascii="Roboto" w:hAnsi="Roboto"/>
-          <w:color w:val="202124"/>
+          <w:rFonts w:ascii="Times New Roman" w:hAnsi="Times New Roman" w:cs="Times New Roman"/>
+          <w:color w:val="000000" w:themeColor="text1"/>
           <w:spacing w:val="3"/>
+          <w:sz w:val="24"/>
+          <w:szCs w:val="24"/>
           <w:shd w:val="clear" w:color="auto" w:fill="FFFFFF"/>
         </w:rPr>
         <w:t xml:space="preserve"> rate, or oxygen </w:t>
       </w:r>
       <w:r>
         <w:rPr>
-          <w:rFonts w:ascii="Roboto" w:hAnsi="Roboto"/>
-          <w:color w:val="202124"/>
+          <w:rFonts w:ascii="Times New Roman" w:hAnsi="Times New Roman" w:cs="Times New Roman"/>
+          <w:color w:val="000000" w:themeColor="text1"/>
           <w:spacing w:val="3"/>
+          <w:sz w:val="24"/>
+          <w:szCs w:val="24"/>
           <w:shd w:val="clear" w:color="auto" w:fill="FFFFFF"/>
         </w:rPr>
         <w:t>level always</w:t>
       </w:r>
       <w:r>
         <w:rPr>
-          <w:rFonts w:ascii="Roboto" w:hAnsi="Roboto"/>
-          <w:color w:val="202124"/>
+          <w:rFonts w:ascii="Times New Roman" w:hAnsi="Times New Roman" w:cs="Times New Roman"/>
+          <w:color w:val="000000" w:themeColor="text1"/>
           <w:spacing w:val="3"/>
+          <w:sz w:val="24"/>
+          <w:szCs w:val="24"/>
           <w:shd w:val="clear" w:color="auto" w:fill="FFFFFF"/>
         </w:rPr>
         <w:t xml:space="preserve"> whereas above 90% participants people agrees that it is important to track these records continuously. </w:t>
       </w:r>
       <w:r>
         <w:rPr>
-          <w:rFonts w:ascii="Roboto" w:hAnsi="Roboto"/>
-          <w:color w:val="202124"/>
+          <w:rFonts w:ascii="Times New Roman" w:hAnsi="Times New Roman" w:cs="Times New Roman"/>
+          <w:color w:val="000000" w:themeColor="text1"/>
           <w:spacing w:val="3"/>
+          <w:sz w:val="24"/>
+          <w:szCs w:val="24"/>
           <w:shd w:val="clear" w:color="auto" w:fill="FFFFFF"/>
         </w:rPr>
         <w:t>As a result, our system will be enough appropriate or handy for keeping track of these record easily at anywhere.</w:t>
@@ -1584,18 +1461,67 @@
         <w:rPr>
           <w:rFonts w:ascii="Times New Roman" w:hAnsi="Times New Roman" w:cs="Times New Roman"/>
           <w:bCs/>
-          <w:sz w:val="24"/>
-          <w:szCs w:val="24"/>
-        </w:rPr>
-      </w:pPr>
-      <w:r>
-        <w:rPr>
-          <w:rFonts w:ascii="Roboto" w:hAnsi="Roboto"/>
-          <w:color w:val="202124"/>
+          <w:color w:val="000000" w:themeColor="text1"/>
+          <w:sz w:val="24"/>
+          <w:szCs w:val="24"/>
+        </w:rPr>
+      </w:pPr>
+      <w:r>
+        <w:rPr>
+          <w:rFonts w:ascii="Times New Roman" w:hAnsi="Times New Roman" w:cs="Times New Roman"/>
+          <w:color w:val="000000" w:themeColor="text1"/>
           <w:spacing w:val="3"/>
+          <w:sz w:val="24"/>
+          <w:szCs w:val="24"/>
           <w:shd w:val="clear" w:color="auto" w:fill="FFFFFF"/>
         </w:rPr>
-        <w:t>In case of emergency about 40% people can not remain calm enough and do not have any doctors or ambulances contact number. So, we think these is a unavoidable requirement for our users which can be fulfilled by our systems SOS option.</w:t>
+        <w:t xml:space="preserve">In case of emergency about 40% people </w:t>
+      </w:r>
+      <w:r>
+        <w:rPr>
+          <w:rFonts w:ascii="Times New Roman" w:hAnsi="Times New Roman" w:cs="Times New Roman"/>
+          <w:color w:val="000000" w:themeColor="text1"/>
+          <w:spacing w:val="3"/>
+          <w:sz w:val="24"/>
+          <w:szCs w:val="24"/>
+          <w:shd w:val="clear" w:color="auto" w:fill="FFFFFF"/>
+        </w:rPr>
+        <w:t>cannot</w:t>
+      </w:r>
+      <w:r>
+        <w:rPr>
+          <w:rFonts w:ascii="Times New Roman" w:hAnsi="Times New Roman" w:cs="Times New Roman"/>
+          <w:color w:val="000000" w:themeColor="text1"/>
+          <w:spacing w:val="3"/>
+          <w:sz w:val="24"/>
+          <w:szCs w:val="24"/>
+          <w:shd w:val="clear" w:color="auto" w:fill="FFFFFF"/>
+        </w:rPr>
+        <w:t xml:space="preserve"> remain calm enough and do not have any doctors or ambulances contact number. So, we think these is </w:t>
+      </w:r>
+      <w:proofErr w:type="gramStart"/>
+      <w:r>
+        <w:rPr>
+          <w:rFonts w:ascii="Times New Roman" w:hAnsi="Times New Roman" w:cs="Times New Roman"/>
+          <w:color w:val="000000" w:themeColor="text1"/>
+          <w:spacing w:val="3"/>
+          <w:sz w:val="24"/>
+          <w:szCs w:val="24"/>
+          <w:shd w:val="clear" w:color="auto" w:fill="FFFFFF"/>
+        </w:rPr>
+        <w:t>a</w:t>
+      </w:r>
+      <w:proofErr w:type="gramEnd"/>
+      <w:r>
+        <w:rPr>
+          <w:rFonts w:ascii="Times New Roman" w:hAnsi="Times New Roman" w:cs="Times New Roman"/>
+          <w:color w:val="000000" w:themeColor="text1"/>
+          <w:spacing w:val="3"/>
+          <w:sz w:val="24"/>
+          <w:szCs w:val="24"/>
+          <w:shd w:val="clear" w:color="auto" w:fill="FFFFFF"/>
+        </w:rPr>
+        <w:t xml:space="preserve"> unavoidable requirement for our users which can be fulfilled by our systems SOS option.</w:t>
       </w:r>
     </w:p>
     <w:p>
@@ -1609,14 +1535,16 @@
         <w:rPr>
           <w:rFonts w:ascii="Times New Roman" w:hAnsi="Times New Roman" w:cs="Times New Roman"/>
           <w:bCs/>
-          <w:sz w:val="24"/>
-          <w:szCs w:val="24"/>
-        </w:rPr>
-      </w:pPr>
-      <w:r>
-        <w:rPr>
-          <w:rFonts w:ascii="Times New Roman" w:hAnsi="Times New Roman" w:cs="Times New Roman"/>
-          <w:bCs/>
+          <w:color w:val="000000" w:themeColor="text1"/>
+          <w:sz w:val="24"/>
+          <w:szCs w:val="24"/>
+        </w:rPr>
+      </w:pPr>
+      <w:r>
+        <w:rPr>
+          <w:rFonts w:ascii="Times New Roman" w:hAnsi="Times New Roman" w:cs="Times New Roman"/>
+          <w:bCs/>
+          <w:color w:val="000000" w:themeColor="text1"/>
           <w:sz w:val="24"/>
           <w:szCs w:val="24"/>
         </w:rPr>
@@ -1632,6 +1560,7 @@
         <w:rPr>
           <w:rFonts w:ascii="Times New Roman" w:hAnsi="Times New Roman" w:cs="Times New Roman"/>
           <w:bCs/>
+          <w:color w:val="000000" w:themeColor="text1"/>
           <w:sz w:val="24"/>
           <w:szCs w:val="24"/>
         </w:rPr>
@@ -1644,6 +1573,7 @@
         <w:rPr>
           <w:rFonts w:ascii="Times New Roman" w:hAnsi="Times New Roman" w:cs="Times New Roman"/>
           <w:b/>
+          <w:color w:val="000000" w:themeColor="text1"/>
           <w:sz w:val="28"/>
           <w:szCs w:val="28"/>
           <w:u w:val="single"/>
@@ -1653,6 +1583,7 @@
         <w:rPr>
           <w:rFonts w:ascii="Times New Roman" w:hAnsi="Times New Roman" w:cs="Times New Roman"/>
           <w:b/>
+          <w:color w:val="000000" w:themeColor="text1"/>
           <w:sz w:val="28"/>
           <w:szCs w:val="28"/>
           <w:u w:val="single"/>
@@ -1668,14 +1599,16 @@
           <w:numId w:val="1"/>
         </w:numPr>
         <w:rPr>
-          <w:rFonts w:ascii="Times New Roman" w:hAnsi="Times New Roman"/>
-          <w:sz w:val="24"/>
-          <w:szCs w:val="24"/>
-        </w:rPr>
-      </w:pPr>
-      <w:r>
-        <w:rPr>
-          <w:rFonts w:ascii="Times New Roman" w:hAnsi="Times New Roman" w:cs="Times New Roman"/>
+          <w:rFonts w:ascii="Times New Roman" w:hAnsi="Times New Roman" w:cs="Times New Roman"/>
+          <w:color w:val="000000" w:themeColor="text1"/>
+          <w:sz w:val="24"/>
+          <w:szCs w:val="24"/>
+        </w:rPr>
+      </w:pPr>
+      <w:r>
+        <w:rPr>
+          <w:rFonts w:ascii="Times New Roman" w:hAnsi="Times New Roman" w:cs="Times New Roman"/>
+          <w:color w:val="000000" w:themeColor="text1"/>
           <w:sz w:val="24"/>
           <w:szCs w:val="24"/>
         </w:rPr>
@@ -1690,14 +1623,16 @@
           <w:numId w:val="1"/>
         </w:numPr>
         <w:rPr>
-          <w:rFonts w:ascii="Times New Roman" w:hAnsi="Times New Roman"/>
-          <w:sz w:val="24"/>
-          <w:szCs w:val="24"/>
-        </w:rPr>
-      </w:pPr>
-      <w:r>
-        <w:rPr>
-          <w:rFonts w:ascii="Times New Roman" w:hAnsi="Times New Roman" w:cs="Times New Roman"/>
+          <w:rFonts w:ascii="Times New Roman" w:hAnsi="Times New Roman" w:cs="Times New Roman"/>
+          <w:color w:val="000000" w:themeColor="text1"/>
+          <w:sz w:val="24"/>
+          <w:szCs w:val="24"/>
+        </w:rPr>
+      </w:pPr>
+      <w:r>
+        <w:rPr>
+          <w:rFonts w:ascii="Times New Roman" w:hAnsi="Times New Roman" w:cs="Times New Roman"/>
+          <w:color w:val="000000" w:themeColor="text1"/>
           <w:sz w:val="24"/>
           <w:szCs w:val="24"/>
         </w:rPr>
@@ -1712,14 +1647,16 @@
           <w:numId w:val="1"/>
         </w:numPr>
         <w:rPr>
-          <w:rFonts w:ascii="Times New Roman" w:hAnsi="Times New Roman"/>
-          <w:sz w:val="24"/>
-          <w:szCs w:val="24"/>
-        </w:rPr>
-      </w:pPr>
-      <w:r>
-        <w:rPr>
-          <w:rFonts w:ascii="Times New Roman" w:hAnsi="Times New Roman" w:cs="Times New Roman"/>
+          <w:rFonts w:ascii="Times New Roman" w:hAnsi="Times New Roman" w:cs="Times New Roman"/>
+          <w:color w:val="000000" w:themeColor="text1"/>
+          <w:sz w:val="24"/>
+          <w:szCs w:val="24"/>
+        </w:rPr>
+      </w:pPr>
+      <w:r>
+        <w:rPr>
+          <w:rFonts w:ascii="Times New Roman" w:hAnsi="Times New Roman" w:cs="Times New Roman"/>
+          <w:color w:val="000000" w:themeColor="text1"/>
           <w:sz w:val="24"/>
           <w:szCs w:val="24"/>
         </w:rPr>
@@ -1734,14 +1671,16 @@
           <w:numId w:val="1"/>
         </w:numPr>
         <w:rPr>
-          <w:rFonts w:ascii="Times New Roman" w:hAnsi="Times New Roman"/>
-          <w:sz w:val="24"/>
-          <w:szCs w:val="24"/>
-        </w:rPr>
-      </w:pPr>
-      <w:r>
-        <w:rPr>
-          <w:rFonts w:ascii="Times New Roman" w:hAnsi="Times New Roman" w:cs="Times New Roman"/>
+          <w:rFonts w:ascii="Times New Roman" w:hAnsi="Times New Roman" w:cs="Times New Roman"/>
+          <w:color w:val="000000" w:themeColor="text1"/>
+          <w:sz w:val="24"/>
+          <w:szCs w:val="24"/>
+        </w:rPr>
+      </w:pPr>
+      <w:r>
+        <w:rPr>
+          <w:rFonts w:ascii="Times New Roman" w:hAnsi="Times New Roman" w:cs="Times New Roman"/>
+          <w:color w:val="000000" w:themeColor="text1"/>
           <w:sz w:val="24"/>
           <w:szCs w:val="24"/>
         </w:rPr>
@@ -1756,14 +1695,16 @@
           <w:numId w:val="1"/>
         </w:numPr>
         <w:rPr>
-          <w:rFonts w:ascii="Times New Roman" w:hAnsi="Times New Roman"/>
-          <w:sz w:val="24"/>
-          <w:szCs w:val="24"/>
-        </w:rPr>
-      </w:pPr>
-      <w:r>
-        <w:rPr>
-          <w:rFonts w:ascii="Times New Roman" w:hAnsi="Times New Roman" w:cs="Times New Roman"/>
+          <w:rFonts w:ascii="Times New Roman" w:hAnsi="Times New Roman" w:cs="Times New Roman"/>
+          <w:color w:val="000000" w:themeColor="text1"/>
+          <w:sz w:val="24"/>
+          <w:szCs w:val="24"/>
+        </w:rPr>
+      </w:pPr>
+      <w:r>
+        <w:rPr>
+          <w:rFonts w:ascii="Times New Roman" w:hAnsi="Times New Roman" w:cs="Times New Roman"/>
+          <w:color w:val="000000" w:themeColor="text1"/>
           <w:sz w:val="24"/>
           <w:szCs w:val="24"/>
         </w:rPr>
@@ -1776,7 +1717,8 @@
         <w:spacing w:line="480" w:lineRule="auto"/>
         <w:ind w:left="810"/>
         <w:rPr>
-          <w:rFonts w:ascii="Times New Roman" w:hAnsi="Times New Roman"/>
+          <w:rFonts w:ascii="Times New Roman" w:hAnsi="Times New Roman" w:cs="Times New Roman"/>
+          <w:color w:val="000000" w:themeColor="text1"/>
           <w:sz w:val="24"/>
           <w:szCs w:val="24"/>
         </w:rPr>
@@ -1789,6 +1731,7 @@
         <w:rPr>
           <w:rFonts w:ascii="Times New Roman" w:hAnsi="Times New Roman" w:cs="Times New Roman"/>
           <w:b/>
+          <w:color w:val="000000" w:themeColor="text1"/>
           <w:sz w:val="28"/>
           <w:szCs w:val="28"/>
           <w:u w:val="single"/>
@@ -1798,6 +1741,7 @@
         <w:rPr>
           <w:rFonts w:ascii="Times New Roman" w:hAnsi="Times New Roman" w:cs="Times New Roman"/>
           <w:b/>
+          <w:color w:val="000000" w:themeColor="text1"/>
           <w:sz w:val="28"/>
           <w:szCs w:val="28"/>
           <w:u w:val="single"/>
@@ -1813,16 +1757,18 @@
           <w:numId w:val="2"/>
         </w:numPr>
         <w:rPr>
-          <w:rFonts w:ascii="Times New Roman" w:hAnsi="Times New Roman"/>
+          <w:rFonts w:ascii="Times New Roman" w:hAnsi="Times New Roman" w:cs="Times New Roman"/>
           <w:b/>
-          <w:sz w:val="24"/>
-          <w:szCs w:val="24"/>
-        </w:rPr>
-      </w:pPr>
-      <w:r>
-        <w:rPr>
-          <w:rFonts w:ascii="Times New Roman" w:hAnsi="Times New Roman"/>
+          <w:color w:val="000000" w:themeColor="text1"/>
+          <w:sz w:val="24"/>
+          <w:szCs w:val="24"/>
+        </w:rPr>
+      </w:pPr>
+      <w:r>
+        <w:rPr>
+          <w:rFonts w:ascii="Times New Roman" w:hAnsi="Times New Roman" w:cs="Times New Roman"/>
           <w:b/>
+          <w:color w:val="000000" w:themeColor="text1"/>
           <w:sz w:val="24"/>
           <w:szCs w:val="24"/>
         </w:rPr>
@@ -1838,14 +1784,16 @@
         </w:numPr>
         <w:jc w:val="both"/>
         <w:rPr>
-          <w:rFonts w:ascii="Times New Roman" w:hAnsi="Times New Roman"/>
-          <w:sz w:val="24"/>
-          <w:szCs w:val="24"/>
-        </w:rPr>
-      </w:pPr>
-      <w:r>
-        <w:rPr>
-          <w:rFonts w:ascii="Times New Roman" w:hAnsi="Times New Roman" w:cs="Times New Roman"/>
+          <w:rFonts w:ascii="Times New Roman" w:hAnsi="Times New Roman" w:cs="Times New Roman"/>
+          <w:color w:val="000000" w:themeColor="text1"/>
+          <w:sz w:val="24"/>
+          <w:szCs w:val="24"/>
+        </w:rPr>
+      </w:pPr>
+      <w:r>
+        <w:rPr>
+          <w:rFonts w:ascii="Times New Roman" w:hAnsi="Times New Roman" w:cs="Times New Roman"/>
+          <w:color w:val="000000" w:themeColor="text1"/>
           <w:sz w:val="24"/>
           <w:szCs w:val="24"/>
         </w:rPr>
@@ -1861,18 +1809,38 @@
         </w:numPr>
         <w:jc w:val="both"/>
         <w:rPr>
-          <w:rFonts w:ascii="Times New Roman" w:hAnsi="Times New Roman"/>
-          <w:sz w:val="24"/>
-          <w:szCs w:val="24"/>
-        </w:rPr>
-      </w:pPr>
-      <w:r>
-        <w:rPr>
-          <w:rFonts w:ascii="Times New Roman" w:hAnsi="Times New Roman" w:cs="Times New Roman"/>
-          <w:sz w:val="24"/>
-          <w:szCs w:val="24"/>
-        </w:rPr>
-        <w:t xml:space="preserve">The system shall use Blood Pressure Machine to measure blood pressure and interpret the significance of the received value.  </w:t>
+          <w:rFonts w:ascii="Times New Roman" w:hAnsi="Times New Roman" w:cs="Times New Roman"/>
+          <w:color w:val="000000" w:themeColor="text1"/>
+          <w:sz w:val="24"/>
+          <w:szCs w:val="24"/>
+        </w:rPr>
+      </w:pPr>
+      <w:r>
+        <w:rPr>
+          <w:rFonts w:ascii="Times New Roman" w:hAnsi="Times New Roman" w:cs="Times New Roman"/>
+          <w:color w:val="000000" w:themeColor="text1"/>
+          <w:sz w:val="24"/>
+          <w:szCs w:val="24"/>
+        </w:rPr>
+        <w:t xml:space="preserve">The system shall use </w:t>
+      </w:r>
+      <w:r>
+        <w:rPr>
+          <w:rFonts w:ascii="Times New Roman" w:hAnsi="Times New Roman" w:cs="Times New Roman"/>
+          <w:color w:val="000000" w:themeColor="text1"/>
+          <w:sz w:val="24"/>
+          <w:szCs w:val="24"/>
+        </w:rPr>
+        <w:t xml:space="preserve">blood pressure machine </w:t>
+      </w:r>
+      <w:r>
+        <w:rPr>
+          <w:rFonts w:ascii="Times New Roman" w:hAnsi="Times New Roman" w:cs="Times New Roman"/>
+          <w:color w:val="000000" w:themeColor="text1"/>
+          <w:sz w:val="24"/>
+          <w:szCs w:val="24"/>
+        </w:rPr>
+        <w:t xml:space="preserve">to measure blood pressure and interpret the significance of the received value.  </w:t>
       </w:r>
     </w:p>
     <w:p>
@@ -1884,22 +1852,43 @@
         </w:numPr>
         <w:jc w:val="both"/>
         <w:rPr>
-          <w:rFonts w:ascii="Times New Roman" w:hAnsi="Times New Roman"/>
-          <w:sz w:val="24"/>
-          <w:szCs w:val="24"/>
-        </w:rPr>
-      </w:pPr>
-      <w:r>
-        <w:rPr>
-          <w:rFonts w:ascii="Times New Roman" w:hAnsi="Times New Roman" w:cs="Times New Roman"/>
-          <w:sz w:val="24"/>
-          <w:szCs w:val="24"/>
-        </w:rPr>
-        <w:t>The system shall use MAX30100 Finger Oximeter Heart Rate Module to measure oxygen level</w:t>
-      </w:r>
-      <w:r>
-        <w:rPr>
-          <w:rFonts w:ascii="Times New Roman" w:hAnsi="Times New Roman" w:cs="Times New Roman"/>
+          <w:rFonts w:ascii="Times New Roman" w:hAnsi="Times New Roman" w:cs="Times New Roman"/>
+          <w:color w:val="000000" w:themeColor="text1"/>
+          <w:sz w:val="24"/>
+          <w:szCs w:val="24"/>
+        </w:rPr>
+      </w:pPr>
+      <w:r>
+        <w:rPr>
+          <w:rFonts w:ascii="Times New Roman" w:hAnsi="Times New Roman" w:cs="Times New Roman"/>
+          <w:color w:val="000000" w:themeColor="text1"/>
+          <w:sz w:val="24"/>
+          <w:szCs w:val="24"/>
+        </w:rPr>
+        <w:t xml:space="preserve">The system shall use </w:t>
+      </w:r>
+      <w:r>
+        <w:rPr>
+          <w:rFonts w:ascii="Times New Roman" w:hAnsi="Times New Roman" w:cs="Times New Roman"/>
+          <w:color w:val="000000" w:themeColor="text1"/>
+          <w:sz w:val="24"/>
+          <w:szCs w:val="24"/>
+        </w:rPr>
+        <w:t xml:space="preserve">finger oximeter heart rate module </w:t>
+      </w:r>
+      <w:r>
+        <w:rPr>
+          <w:rFonts w:ascii="Times New Roman" w:hAnsi="Times New Roman" w:cs="Times New Roman"/>
+          <w:color w:val="000000" w:themeColor="text1"/>
+          <w:sz w:val="24"/>
+          <w:szCs w:val="24"/>
+        </w:rPr>
+        <w:t>to measure oxygen level</w:t>
+      </w:r>
+      <w:r>
+        <w:rPr>
+          <w:rFonts w:ascii="Times New Roman" w:hAnsi="Times New Roman" w:cs="Times New Roman"/>
+          <w:color w:val="000000" w:themeColor="text1"/>
           <w:sz w:val="24"/>
           <w:szCs w:val="24"/>
         </w:rPr>
@@ -1908,6 +1897,7 @@
       <w:r>
         <w:rPr>
           <w:rFonts w:ascii="Times New Roman" w:hAnsi="Times New Roman" w:cs="Times New Roman"/>
+          <w:color w:val="000000" w:themeColor="text1"/>
           <w:sz w:val="24"/>
           <w:szCs w:val="24"/>
         </w:rPr>
@@ -1923,18 +1913,38 @@
         </w:numPr>
         <w:jc w:val="both"/>
         <w:rPr>
-          <w:rFonts w:ascii="Times New Roman" w:hAnsi="Times New Roman"/>
-          <w:sz w:val="24"/>
-          <w:szCs w:val="24"/>
-        </w:rPr>
-      </w:pPr>
-      <w:r>
-        <w:rPr>
-          <w:rFonts w:ascii="Times New Roman" w:hAnsi="Times New Roman" w:cs="Times New Roman"/>
-          <w:sz w:val="24"/>
-          <w:szCs w:val="24"/>
-        </w:rPr>
-        <w:t>The system shall use MLX90614 Contactless Temperature Sensor Module for Arduino to measure temperature and interpret the significance of the received value.</w:t>
+          <w:rFonts w:ascii="Times New Roman" w:hAnsi="Times New Roman" w:cs="Times New Roman"/>
+          <w:color w:val="000000" w:themeColor="text1"/>
+          <w:sz w:val="24"/>
+          <w:szCs w:val="24"/>
+        </w:rPr>
+      </w:pPr>
+      <w:r>
+        <w:rPr>
+          <w:rFonts w:ascii="Times New Roman" w:hAnsi="Times New Roman" w:cs="Times New Roman"/>
+          <w:color w:val="000000" w:themeColor="text1"/>
+          <w:sz w:val="24"/>
+          <w:szCs w:val="24"/>
+        </w:rPr>
+        <w:t xml:space="preserve">The system shall use </w:t>
+      </w:r>
+      <w:r>
+        <w:rPr>
+          <w:rFonts w:ascii="Times New Roman" w:hAnsi="Times New Roman" w:cs="Times New Roman"/>
+          <w:color w:val="000000" w:themeColor="text1"/>
+          <w:sz w:val="24"/>
+          <w:szCs w:val="24"/>
+        </w:rPr>
+        <w:t xml:space="preserve">contactless temperature sensor module </w:t>
+      </w:r>
+      <w:r>
+        <w:rPr>
+          <w:rFonts w:ascii="Times New Roman" w:hAnsi="Times New Roman" w:cs="Times New Roman"/>
+          <w:color w:val="000000" w:themeColor="text1"/>
+          <w:sz w:val="24"/>
+          <w:szCs w:val="24"/>
+        </w:rPr>
+        <w:t>for Arduino to measure temperature and interpret the significance of the received value.</w:t>
       </w:r>
     </w:p>
     <w:p>
@@ -1943,7 +1953,8 @@
         <w:ind w:left="1080"/>
         <w:jc w:val="both"/>
         <w:rPr>
-          <w:rFonts w:ascii="Times New Roman" w:hAnsi="Times New Roman"/>
+          <w:rFonts w:ascii="Times New Roman" w:hAnsi="Times New Roman" w:cs="Times New Roman"/>
+          <w:color w:val="000000" w:themeColor="text1"/>
           <w:sz w:val="24"/>
           <w:szCs w:val="24"/>
         </w:rPr>
@@ -1957,16 +1968,18 @@
           <w:numId w:val="2"/>
         </w:numPr>
         <w:rPr>
-          <w:rFonts w:ascii="Times New Roman" w:hAnsi="Times New Roman"/>
+          <w:rFonts w:ascii="Times New Roman" w:hAnsi="Times New Roman" w:cs="Times New Roman"/>
           <w:b/>
+          <w:color w:val="000000" w:themeColor="text1"/>
           <w:sz w:val="26"/>
           <w:szCs w:val="26"/>
         </w:rPr>
       </w:pPr>
       <w:r>
         <w:rPr>
-          <w:rFonts w:ascii="Times New Roman" w:hAnsi="Times New Roman"/>
+          <w:rFonts w:ascii="Times New Roman" w:hAnsi="Times New Roman" w:cs="Times New Roman"/>
           <w:b/>
+          <w:color w:val="000000" w:themeColor="text1"/>
           <w:sz w:val="24"/>
           <w:szCs w:val="24"/>
         </w:rPr>
@@ -1982,14 +1995,16 @@
         </w:numPr>
         <w:jc w:val="both"/>
         <w:rPr>
-          <w:rFonts w:ascii="Times New Roman" w:hAnsi="Times New Roman"/>
-          <w:sz w:val="24"/>
-          <w:szCs w:val="24"/>
-        </w:rPr>
-      </w:pPr>
-      <w:r>
-        <w:rPr>
-          <w:rFonts w:ascii="Times New Roman" w:hAnsi="Times New Roman" w:cs="Times New Roman"/>
+          <w:rFonts w:ascii="Times New Roman" w:hAnsi="Times New Roman" w:cs="Times New Roman"/>
+          <w:color w:val="000000" w:themeColor="text1"/>
+          <w:sz w:val="24"/>
+          <w:szCs w:val="24"/>
+        </w:rPr>
+      </w:pPr>
+      <w:r>
+        <w:rPr>
+          <w:rFonts w:ascii="Times New Roman" w:hAnsi="Times New Roman" w:cs="Times New Roman"/>
+          <w:color w:val="000000" w:themeColor="text1"/>
           <w:sz w:val="24"/>
           <w:szCs w:val="24"/>
         </w:rPr>
@@ -2005,14 +2020,16 @@
         </w:numPr>
         <w:jc w:val="both"/>
         <w:rPr>
-          <w:rFonts w:ascii="Times New Roman" w:hAnsi="Times New Roman"/>
-          <w:sz w:val="24"/>
-          <w:szCs w:val="24"/>
-        </w:rPr>
-      </w:pPr>
-      <w:r>
-        <w:rPr>
-          <w:rFonts w:ascii="Times New Roman" w:hAnsi="Times New Roman" w:cs="Times New Roman"/>
+          <w:rFonts w:ascii="Times New Roman" w:hAnsi="Times New Roman" w:cs="Times New Roman"/>
+          <w:color w:val="000000" w:themeColor="text1"/>
+          <w:sz w:val="24"/>
+          <w:szCs w:val="24"/>
+        </w:rPr>
+      </w:pPr>
+      <w:r>
+        <w:rPr>
+          <w:rFonts w:ascii="Times New Roman" w:hAnsi="Times New Roman" w:cs="Times New Roman"/>
+          <w:color w:val="000000" w:themeColor="text1"/>
           <w:sz w:val="24"/>
           <w:szCs w:val="24"/>
         </w:rPr>
@@ -2028,14 +2045,16 @@
         </w:numPr>
         <w:jc w:val="both"/>
         <w:rPr>
-          <w:rFonts w:ascii="Times New Roman" w:hAnsi="Times New Roman"/>
-          <w:sz w:val="24"/>
-          <w:szCs w:val="24"/>
-        </w:rPr>
-      </w:pPr>
-      <w:r>
-        <w:rPr>
-          <w:rFonts w:ascii="Times New Roman" w:hAnsi="Times New Roman" w:cs="Times New Roman"/>
+          <w:rFonts w:ascii="Times New Roman" w:hAnsi="Times New Roman" w:cs="Times New Roman"/>
+          <w:color w:val="000000" w:themeColor="text1"/>
+          <w:sz w:val="24"/>
+          <w:szCs w:val="24"/>
+        </w:rPr>
+      </w:pPr>
+      <w:r>
+        <w:rPr>
+          <w:rFonts w:ascii="Times New Roman" w:hAnsi="Times New Roman" w:cs="Times New Roman"/>
+          <w:color w:val="000000" w:themeColor="text1"/>
           <w:sz w:val="24"/>
           <w:szCs w:val="24"/>
         </w:rPr>
@@ -2048,7 +2067,8 @@
         <w:ind w:left="1080"/>
         <w:jc w:val="both"/>
         <w:rPr>
-          <w:rFonts w:ascii="Times New Roman" w:hAnsi="Times New Roman"/>
+          <w:rFonts w:ascii="Times New Roman" w:hAnsi="Times New Roman" w:cs="Times New Roman"/>
+          <w:color w:val="000000" w:themeColor="text1"/>
           <w:sz w:val="24"/>
           <w:szCs w:val="24"/>
         </w:rPr>
@@ -2063,16 +2083,18 @@
         </w:numPr>
         <w:jc w:val="both"/>
         <w:rPr>
-          <w:rFonts w:ascii="Times New Roman" w:hAnsi="Times New Roman"/>
+          <w:rFonts w:ascii="Times New Roman" w:hAnsi="Times New Roman" w:cs="Times New Roman"/>
           <w:b/>
+          <w:color w:val="000000" w:themeColor="text1"/>
           <w:sz w:val="26"/>
           <w:szCs w:val="26"/>
         </w:rPr>
       </w:pPr>
       <w:r>
         <w:rPr>
-          <w:rFonts w:ascii="Times New Roman" w:hAnsi="Times New Roman"/>
+          <w:rFonts w:ascii="Times New Roman" w:hAnsi="Times New Roman" w:cs="Times New Roman"/>
           <w:b/>
+          <w:color w:val="000000" w:themeColor="text1"/>
           <w:sz w:val="24"/>
           <w:szCs w:val="24"/>
         </w:rPr>
@@ -2088,14 +2110,16 @@
         </w:numPr>
         <w:jc w:val="both"/>
         <w:rPr>
-          <w:rFonts w:ascii="Times New Roman" w:hAnsi="Times New Roman"/>
-          <w:sz w:val="24"/>
-          <w:szCs w:val="24"/>
-        </w:rPr>
-      </w:pPr>
-      <w:r>
-        <w:rPr>
-          <w:rFonts w:ascii="Times New Roman" w:hAnsi="Times New Roman" w:cs="Times New Roman"/>
+          <w:rFonts w:ascii="Times New Roman" w:hAnsi="Times New Roman" w:cs="Times New Roman"/>
+          <w:color w:val="000000" w:themeColor="text1"/>
+          <w:sz w:val="24"/>
+          <w:szCs w:val="24"/>
+        </w:rPr>
+      </w:pPr>
+      <w:r>
+        <w:rPr>
+          <w:rFonts w:ascii="Times New Roman" w:hAnsi="Times New Roman" w:cs="Times New Roman"/>
+          <w:color w:val="000000" w:themeColor="text1"/>
           <w:sz w:val="24"/>
           <w:szCs w:val="24"/>
         </w:rPr>
@@ -2104,6 +2128,7 @@
       <w:r>
         <w:rPr>
           <w:rFonts w:ascii="Times New Roman" w:hAnsi="Times New Roman" w:cs="Times New Roman"/>
+          <w:color w:val="000000" w:themeColor="text1"/>
           <w:sz w:val="24"/>
           <w:szCs w:val="24"/>
         </w:rPr>
@@ -2112,6 +2137,7 @@
       <w:r>
         <w:rPr>
           <w:rFonts w:ascii="Times New Roman" w:hAnsi="Times New Roman" w:cs="Times New Roman"/>
+          <w:color w:val="000000" w:themeColor="text1"/>
           <w:sz w:val="24"/>
           <w:szCs w:val="24"/>
         </w:rPr>
@@ -2127,14 +2153,16 @@
         </w:numPr>
         <w:jc w:val="both"/>
         <w:rPr>
-          <w:rFonts w:ascii="Times New Roman" w:hAnsi="Times New Roman"/>
-          <w:sz w:val="24"/>
-          <w:szCs w:val="24"/>
-        </w:rPr>
-      </w:pPr>
-      <w:r>
-        <w:rPr>
-          <w:rFonts w:ascii="Times New Roman" w:hAnsi="Times New Roman" w:cs="Times New Roman"/>
+          <w:rFonts w:ascii="Times New Roman" w:hAnsi="Times New Roman" w:cs="Times New Roman"/>
+          <w:color w:val="000000" w:themeColor="text1"/>
+          <w:sz w:val="24"/>
+          <w:szCs w:val="24"/>
+        </w:rPr>
+      </w:pPr>
+      <w:r>
+        <w:rPr>
+          <w:rFonts w:ascii="Times New Roman" w:hAnsi="Times New Roman" w:cs="Times New Roman"/>
+          <w:color w:val="000000" w:themeColor="text1"/>
           <w:sz w:val="24"/>
           <w:szCs w:val="24"/>
         </w:rPr>
@@ -2147,7 +2175,8 @@
         <w:ind w:left="1080"/>
         <w:jc w:val="both"/>
         <w:rPr>
-          <w:rFonts w:ascii="Times New Roman" w:hAnsi="Times New Roman"/>
+          <w:rFonts w:ascii="Times New Roman" w:hAnsi="Times New Roman" w:cs="Times New Roman"/>
+          <w:color w:val="000000" w:themeColor="text1"/>
           <w:sz w:val="24"/>
           <w:szCs w:val="24"/>
         </w:rPr>
@@ -2162,16 +2191,18 @@
         </w:numPr>
         <w:jc w:val="both"/>
         <w:rPr>
-          <w:rFonts w:ascii="Times New Roman" w:hAnsi="Times New Roman"/>
+          <w:rFonts w:ascii="Times New Roman" w:hAnsi="Times New Roman" w:cs="Times New Roman"/>
           <w:b/>
-          <w:sz w:val="24"/>
-          <w:szCs w:val="24"/>
-        </w:rPr>
-      </w:pPr>
-      <w:r>
-        <w:rPr>
-          <w:rFonts w:ascii="Times New Roman" w:hAnsi="Times New Roman"/>
+          <w:color w:val="000000" w:themeColor="text1"/>
+          <w:sz w:val="24"/>
+          <w:szCs w:val="24"/>
+        </w:rPr>
+      </w:pPr>
+      <w:r>
+        <w:rPr>
+          <w:rFonts w:ascii="Times New Roman" w:hAnsi="Times New Roman" w:cs="Times New Roman"/>
           <w:b/>
+          <w:color w:val="000000" w:themeColor="text1"/>
           <w:sz w:val="24"/>
           <w:szCs w:val="24"/>
         </w:rPr>
@@ -2187,14 +2218,16 @@
         </w:numPr>
         <w:jc w:val="both"/>
         <w:rPr>
-          <w:rFonts w:ascii="Times New Roman" w:hAnsi="Times New Roman"/>
-          <w:sz w:val="24"/>
-          <w:szCs w:val="24"/>
-        </w:rPr>
-      </w:pPr>
-      <w:r>
-        <w:rPr>
-          <w:rFonts w:ascii="Times New Roman" w:hAnsi="Times New Roman" w:cs="Times New Roman"/>
+          <w:rFonts w:ascii="Times New Roman" w:hAnsi="Times New Roman" w:cs="Times New Roman"/>
+          <w:color w:val="000000" w:themeColor="text1"/>
+          <w:sz w:val="24"/>
+          <w:szCs w:val="24"/>
+        </w:rPr>
+      </w:pPr>
+      <w:r>
+        <w:rPr>
+          <w:rFonts w:ascii="Times New Roman" w:hAnsi="Times New Roman" w:cs="Times New Roman"/>
+          <w:color w:val="000000" w:themeColor="text1"/>
           <w:sz w:val="24"/>
           <w:szCs w:val="24"/>
         </w:rPr>
@@ -2210,14 +2243,16 @@
         </w:numPr>
         <w:jc w:val="both"/>
         <w:rPr>
-          <w:rFonts w:ascii="Times New Roman" w:hAnsi="Times New Roman"/>
-          <w:sz w:val="24"/>
-          <w:szCs w:val="24"/>
-        </w:rPr>
-      </w:pPr>
-      <w:r>
-        <w:rPr>
-          <w:rFonts w:ascii="Times New Roman" w:hAnsi="Times New Roman" w:cs="Times New Roman"/>
+          <w:rFonts w:ascii="Times New Roman" w:hAnsi="Times New Roman" w:cs="Times New Roman"/>
+          <w:color w:val="000000" w:themeColor="text1"/>
+          <w:sz w:val="24"/>
+          <w:szCs w:val="24"/>
+        </w:rPr>
+      </w:pPr>
+      <w:r>
+        <w:rPr>
+          <w:rFonts w:ascii="Times New Roman" w:hAnsi="Times New Roman" w:cs="Times New Roman"/>
+          <w:color w:val="000000" w:themeColor="text1"/>
           <w:sz w:val="24"/>
           <w:szCs w:val="24"/>
         </w:rPr>
@@ -2226,6 +2261,7 @@
       <w:r>
         <w:rPr>
           <w:rFonts w:ascii="Times New Roman" w:hAnsi="Times New Roman" w:cs="Times New Roman"/>
+          <w:color w:val="000000" w:themeColor="text1"/>
           <w:sz w:val="24"/>
           <w:szCs w:val="24"/>
         </w:rPr>
@@ -2238,7 +2274,8 @@
         <w:ind w:left="1170"/>
         <w:jc w:val="both"/>
         <w:rPr>
-          <w:rFonts w:ascii="Times New Roman" w:hAnsi="Times New Roman"/>
+          <w:rFonts w:ascii="Times New Roman" w:hAnsi="Times New Roman" w:cs="Times New Roman"/>
+          <w:color w:val="000000" w:themeColor="text1"/>
           <w:sz w:val="24"/>
           <w:szCs w:val="24"/>
         </w:rPr>
@@ -2253,7 +2290,8 @@
         </w:numPr>
         <w:jc w:val="both"/>
         <w:rPr>
-          <w:rFonts w:ascii="Times New Roman" w:hAnsi="Times New Roman"/>
+          <w:rFonts w:ascii="Times New Roman" w:hAnsi="Times New Roman" w:cs="Times New Roman"/>
+          <w:color w:val="000000" w:themeColor="text1"/>
           <w:sz w:val="24"/>
           <w:szCs w:val="24"/>
         </w:rPr>
@@ -2262,6 +2300,7 @@
         <w:rPr>
           <w:rFonts w:ascii="Times New Roman" w:hAnsi="Times New Roman" w:cs="Times New Roman"/>
           <w:b/>
+          <w:color w:val="000000" w:themeColor="text1"/>
           <w:sz w:val="24"/>
           <w:szCs w:val="24"/>
         </w:rPr>
@@ -2277,14 +2316,16 @@
         </w:numPr>
         <w:jc w:val="both"/>
         <w:rPr>
-          <w:rFonts w:ascii="Times New Roman" w:hAnsi="Times New Roman"/>
-          <w:sz w:val="24"/>
-          <w:szCs w:val="24"/>
-        </w:rPr>
-      </w:pPr>
-      <w:r>
-        <w:rPr>
-          <w:rFonts w:ascii="Times New Roman" w:hAnsi="Times New Roman" w:cs="Times New Roman"/>
+          <w:rFonts w:ascii="Times New Roman" w:hAnsi="Times New Roman" w:cs="Times New Roman"/>
+          <w:color w:val="000000" w:themeColor="text1"/>
+          <w:sz w:val="24"/>
+          <w:szCs w:val="24"/>
+        </w:rPr>
+      </w:pPr>
+      <w:r>
+        <w:rPr>
+          <w:rFonts w:ascii="Times New Roman" w:hAnsi="Times New Roman" w:cs="Times New Roman"/>
+          <w:color w:val="000000" w:themeColor="text1"/>
           <w:sz w:val="24"/>
           <w:szCs w:val="24"/>
         </w:rPr>
@@ -2301,14 +2342,16 @@
         <w:spacing w:line="360" w:lineRule="auto"/>
         <w:jc w:val="both"/>
         <w:rPr>
-          <w:rFonts w:ascii="Times New Roman" w:hAnsi="Times New Roman"/>
-          <w:sz w:val="24"/>
-          <w:szCs w:val="24"/>
-        </w:rPr>
-      </w:pPr>
-      <w:r>
-        <w:rPr>
-          <w:rFonts w:ascii="Times New Roman" w:hAnsi="Times New Roman" w:cs="Times New Roman"/>
+          <w:rFonts w:ascii="Times New Roman" w:hAnsi="Times New Roman" w:cs="Times New Roman"/>
+          <w:color w:val="000000" w:themeColor="text1"/>
+          <w:sz w:val="24"/>
+          <w:szCs w:val="24"/>
+        </w:rPr>
+      </w:pPr>
+      <w:r>
+        <w:rPr>
+          <w:rFonts w:ascii="Times New Roman" w:hAnsi="Times New Roman" w:cs="Times New Roman"/>
+          <w:color w:val="000000" w:themeColor="text1"/>
           <w:sz w:val="24"/>
           <w:szCs w:val="24"/>
         </w:rPr>
@@ -2324,14 +2367,16 @@
         </w:numPr>
         <w:jc w:val="both"/>
         <w:rPr>
-          <w:rFonts w:ascii="Times New Roman" w:hAnsi="Times New Roman"/>
-          <w:sz w:val="24"/>
-          <w:szCs w:val="24"/>
-        </w:rPr>
-      </w:pPr>
-      <w:r>
-        <w:rPr>
-          <w:rFonts w:ascii="Times New Roman" w:hAnsi="Times New Roman" w:cs="Times New Roman"/>
+          <w:rFonts w:ascii="Times New Roman" w:hAnsi="Times New Roman" w:cs="Times New Roman"/>
+          <w:color w:val="000000" w:themeColor="text1"/>
+          <w:sz w:val="24"/>
+          <w:szCs w:val="24"/>
+        </w:rPr>
+      </w:pPr>
+      <w:r>
+        <w:rPr>
+          <w:rFonts w:ascii="Times New Roman" w:hAnsi="Times New Roman" w:cs="Times New Roman"/>
+          <w:color w:val="000000" w:themeColor="text1"/>
           <w:sz w:val="24"/>
           <w:szCs w:val="24"/>
         </w:rPr>
@@ -2340,6 +2385,7 @@
       <w:r>
         <w:rPr>
           <w:rFonts w:ascii="Times New Roman" w:hAnsi="Times New Roman" w:cs="Times New Roman"/>
+          <w:color w:val="000000" w:themeColor="text1"/>
           <w:sz w:val="24"/>
           <w:szCs w:val="24"/>
         </w:rPr>
@@ -2352,7 +2398,8 @@
         <w:ind w:left="900"/>
         <w:jc w:val="both"/>
         <w:rPr>
-          <w:rFonts w:ascii="Times New Roman" w:hAnsi="Times New Roman"/>
+          <w:rFonts w:ascii="Times New Roman" w:hAnsi="Times New Roman" w:cs="Times New Roman"/>
+          <w:color w:val="000000" w:themeColor="text1"/>
           <w:sz w:val="24"/>
           <w:szCs w:val="24"/>
         </w:rPr>
@@ -2381,16 +2428,18 @@
             <w:pPr>
               <w:jc w:val="center"/>
               <w:rPr>
-                <w:rFonts w:ascii="Times New Roman" w:hAnsi="Times New Roman"/>
+                <w:rFonts w:ascii="Times New Roman" w:hAnsi="Times New Roman" w:cs="Times New Roman"/>
                 <w:b/>
+                <w:color w:val="000000" w:themeColor="text1"/>
                 <w:sz w:val="28"/>
                 <w:szCs w:val="28"/>
               </w:rPr>
             </w:pPr>
             <w:r>
               <w:rPr>
-                <w:rFonts w:ascii="Times New Roman" w:hAnsi="Times New Roman"/>
+                <w:rFonts w:ascii="Times New Roman" w:hAnsi="Times New Roman" w:cs="Times New Roman"/>
                 <w:b/>
+                <w:color w:val="000000" w:themeColor="text1"/>
                 <w:sz w:val="28"/>
                 <w:szCs w:val="28"/>
               </w:rPr>
@@ -2406,16 +2455,18 @@
             <w:pPr>
               <w:jc w:val="center"/>
               <w:rPr>
-                <w:rFonts w:ascii="Times New Roman" w:hAnsi="Times New Roman"/>
+                <w:rFonts w:ascii="Times New Roman" w:hAnsi="Times New Roman" w:cs="Times New Roman"/>
                 <w:b/>
+                <w:color w:val="000000" w:themeColor="text1"/>
                 <w:sz w:val="28"/>
                 <w:szCs w:val="28"/>
               </w:rPr>
             </w:pPr>
             <w:r>
               <w:rPr>
-                <w:rFonts w:ascii="Times New Roman" w:hAnsi="Times New Roman"/>
+                <w:rFonts w:ascii="Times New Roman" w:hAnsi="Times New Roman" w:cs="Times New Roman"/>
                 <w:b/>
+                <w:color w:val="000000" w:themeColor="text1"/>
                 <w:sz w:val="28"/>
                 <w:szCs w:val="28"/>
               </w:rPr>
@@ -2431,16 +2482,18 @@
             <w:pPr>
               <w:jc w:val="center"/>
               <w:rPr>
-                <w:rFonts w:ascii="Times New Roman" w:hAnsi="Times New Roman"/>
+                <w:rFonts w:ascii="Times New Roman" w:hAnsi="Times New Roman" w:cs="Times New Roman"/>
                 <w:b/>
+                <w:color w:val="000000" w:themeColor="text1"/>
                 <w:sz w:val="28"/>
                 <w:szCs w:val="28"/>
               </w:rPr>
             </w:pPr>
             <w:r>
               <w:rPr>
-                <w:rFonts w:ascii="Times New Roman" w:hAnsi="Times New Roman"/>
+                <w:rFonts w:ascii="Times New Roman" w:hAnsi="Times New Roman" w:cs="Times New Roman"/>
                 <w:b/>
+                <w:color w:val="000000" w:themeColor="text1"/>
                 <w:sz w:val="28"/>
                 <w:szCs w:val="28"/>
               </w:rPr>
@@ -2461,14 +2514,16 @@
             <w:pPr>
               <w:jc w:val="both"/>
               <w:rPr>
-                <w:rFonts w:ascii="Times New Roman" w:hAnsi="Times New Roman"/>
+                <w:rFonts w:ascii="Times New Roman" w:hAnsi="Times New Roman" w:cs="Times New Roman"/>
+                <w:color w:val="000000" w:themeColor="text1"/>
                 <w:sz w:val="24"/>
                 <w:szCs w:val="24"/>
               </w:rPr>
             </w:pPr>
             <w:r>
               <w:rPr>
-                <w:rFonts w:ascii="Times New Roman" w:hAnsi="Times New Roman"/>
+                <w:rFonts w:ascii="Times New Roman" w:hAnsi="Times New Roman" w:cs="Times New Roman"/>
+                <w:color w:val="000000" w:themeColor="text1"/>
                 <w:sz w:val="24"/>
                 <w:szCs w:val="24"/>
               </w:rPr>
@@ -2484,14 +2539,16 @@
             <w:pPr>
               <w:jc w:val="center"/>
               <w:rPr>
-                <w:rFonts w:ascii="Times New Roman" w:hAnsi="Times New Roman"/>
+                <w:rFonts w:ascii="Times New Roman" w:hAnsi="Times New Roman" w:cs="Times New Roman"/>
+                <w:color w:val="000000" w:themeColor="text1"/>
                 <w:sz w:val="40"/>
                 <w:szCs w:val="24"/>
               </w:rPr>
             </w:pPr>
             <w:r>
               <w:rPr>
-                <w:rFonts w:ascii="Times New Roman" w:hAnsi="Times New Roman"/>
+                <w:rFonts w:ascii="Times New Roman" w:hAnsi="Times New Roman" w:cs="Times New Roman"/>
+                <w:color w:val="000000" w:themeColor="text1"/>
                 <w:sz w:val="40"/>
                 <w:szCs w:val="24"/>
               </w:rPr>
@@ -2507,14 +2564,16 @@
             <w:pPr>
               <w:jc w:val="center"/>
               <w:rPr>
-                <w:rFonts w:ascii="Times New Roman" w:hAnsi="Times New Roman"/>
+                <w:rFonts w:ascii="Times New Roman" w:hAnsi="Times New Roman" w:cs="Times New Roman"/>
+                <w:color w:val="000000" w:themeColor="text1"/>
                 <w:sz w:val="40"/>
                 <w:szCs w:val="24"/>
               </w:rPr>
             </w:pPr>
             <w:r>
               <w:rPr>
-                <w:rFonts w:ascii="Times New Roman" w:hAnsi="Times New Roman"/>
+                <w:rFonts w:ascii="Times New Roman" w:hAnsi="Times New Roman" w:cs="Times New Roman"/>
+                <w:color w:val="000000" w:themeColor="text1"/>
                 <w:sz w:val="40"/>
                 <w:szCs w:val="24"/>
               </w:rPr>
@@ -2532,14 +2591,16 @@
             <w:pPr>
               <w:jc w:val="both"/>
               <w:rPr>
-                <w:rFonts w:ascii="Times New Roman" w:hAnsi="Times New Roman"/>
+                <w:rFonts w:ascii="Times New Roman" w:hAnsi="Times New Roman" w:cs="Times New Roman"/>
+                <w:color w:val="000000" w:themeColor="text1"/>
                 <w:sz w:val="24"/>
                 <w:szCs w:val="24"/>
               </w:rPr>
             </w:pPr>
             <w:r>
               <w:rPr>
-                <w:rFonts w:ascii="Times New Roman" w:hAnsi="Times New Roman"/>
+                <w:rFonts w:ascii="Times New Roman" w:hAnsi="Times New Roman" w:cs="Times New Roman"/>
+                <w:color w:val="000000" w:themeColor="text1"/>
                 <w:sz w:val="24"/>
                 <w:szCs w:val="24"/>
               </w:rPr>
@@ -2555,14 +2616,16 @@
             <w:pPr>
               <w:jc w:val="center"/>
               <w:rPr>
-                <w:rFonts w:ascii="Times New Roman" w:hAnsi="Times New Roman"/>
+                <w:rFonts w:ascii="Times New Roman" w:hAnsi="Times New Roman" w:cs="Times New Roman"/>
+                <w:color w:val="000000" w:themeColor="text1"/>
                 <w:sz w:val="40"/>
                 <w:szCs w:val="24"/>
               </w:rPr>
             </w:pPr>
             <w:r>
               <w:rPr>
-                <w:rFonts w:ascii="Times New Roman" w:hAnsi="Times New Roman"/>
+                <w:rFonts w:ascii="Times New Roman" w:hAnsi="Times New Roman" w:cs="Times New Roman"/>
+                <w:color w:val="000000" w:themeColor="text1"/>
                 <w:sz w:val="40"/>
                 <w:szCs w:val="24"/>
               </w:rPr>
@@ -2578,14 +2641,16 @@
             <w:pPr>
               <w:jc w:val="center"/>
               <w:rPr>
-                <w:rFonts w:ascii="Times New Roman" w:hAnsi="Times New Roman"/>
+                <w:rFonts w:ascii="Times New Roman" w:hAnsi="Times New Roman" w:cs="Times New Roman"/>
+                <w:color w:val="000000" w:themeColor="text1"/>
                 <w:sz w:val="40"/>
                 <w:szCs w:val="24"/>
               </w:rPr>
             </w:pPr>
             <w:r>
               <w:rPr>
-                <w:rFonts w:ascii="Times New Roman" w:hAnsi="Times New Roman"/>
+                <w:rFonts w:ascii="Times New Roman" w:hAnsi="Times New Roman" w:cs="Times New Roman"/>
+                <w:color w:val="000000" w:themeColor="text1"/>
                 <w:sz w:val="40"/>
                 <w:szCs w:val="24"/>
               </w:rPr>
@@ -2606,14 +2671,16 @@
             <w:pPr>
               <w:jc w:val="both"/>
               <w:rPr>
-                <w:rFonts w:ascii="Times New Roman" w:hAnsi="Times New Roman"/>
+                <w:rFonts w:ascii="Times New Roman" w:hAnsi="Times New Roman" w:cs="Times New Roman"/>
+                <w:color w:val="000000" w:themeColor="text1"/>
                 <w:sz w:val="24"/>
                 <w:szCs w:val="24"/>
               </w:rPr>
             </w:pPr>
             <w:r>
               <w:rPr>
-                <w:rFonts w:ascii="Times New Roman" w:hAnsi="Times New Roman"/>
+                <w:rFonts w:ascii="Times New Roman" w:hAnsi="Times New Roman" w:cs="Times New Roman"/>
+                <w:color w:val="000000" w:themeColor="text1"/>
                 <w:sz w:val="24"/>
                 <w:szCs w:val="24"/>
               </w:rPr>
@@ -2629,14 +2696,16 @@
             <w:pPr>
               <w:jc w:val="center"/>
               <w:rPr>
-                <w:rFonts w:ascii="Times New Roman" w:hAnsi="Times New Roman"/>
+                <w:rFonts w:ascii="Times New Roman" w:hAnsi="Times New Roman" w:cs="Times New Roman"/>
+                <w:color w:val="000000" w:themeColor="text1"/>
                 <w:sz w:val="40"/>
                 <w:szCs w:val="24"/>
               </w:rPr>
             </w:pPr>
             <w:r>
               <w:rPr>
-                <w:rFonts w:ascii="Times New Roman" w:hAnsi="Times New Roman"/>
+                <w:rFonts w:ascii="Times New Roman" w:hAnsi="Times New Roman" w:cs="Times New Roman"/>
+                <w:color w:val="000000" w:themeColor="text1"/>
                 <w:sz w:val="40"/>
                 <w:szCs w:val="24"/>
               </w:rPr>
@@ -2652,14 +2721,16 @@
             <w:pPr>
               <w:jc w:val="center"/>
               <w:rPr>
-                <w:rFonts w:ascii="Times New Roman" w:hAnsi="Times New Roman"/>
+                <w:rFonts w:ascii="Times New Roman" w:hAnsi="Times New Roman" w:cs="Times New Roman"/>
+                <w:color w:val="000000" w:themeColor="text1"/>
                 <w:sz w:val="40"/>
                 <w:szCs w:val="24"/>
               </w:rPr>
             </w:pPr>
             <w:r>
               <w:rPr>
-                <w:rFonts w:ascii="Times New Roman" w:hAnsi="Times New Roman"/>
+                <w:rFonts w:ascii="Times New Roman" w:hAnsi="Times New Roman" w:cs="Times New Roman"/>
+                <w:color w:val="000000" w:themeColor="text1"/>
                 <w:sz w:val="40"/>
                 <w:szCs w:val="24"/>
               </w:rPr>
@@ -2677,14 +2748,16 @@
             <w:pPr>
               <w:jc w:val="both"/>
               <w:rPr>
-                <w:rFonts w:ascii="Times New Roman" w:hAnsi="Times New Roman"/>
+                <w:rFonts w:ascii="Times New Roman" w:hAnsi="Times New Roman" w:cs="Times New Roman"/>
+                <w:color w:val="000000" w:themeColor="text1"/>
                 <w:sz w:val="24"/>
                 <w:szCs w:val="24"/>
               </w:rPr>
             </w:pPr>
             <w:r>
               <w:rPr>
-                <w:rFonts w:ascii="Times New Roman" w:hAnsi="Times New Roman"/>
+                <w:rFonts w:ascii="Times New Roman" w:hAnsi="Times New Roman" w:cs="Times New Roman"/>
+                <w:color w:val="000000" w:themeColor="text1"/>
                 <w:sz w:val="24"/>
                 <w:szCs w:val="24"/>
               </w:rPr>
@@ -2700,14 +2773,102 @@
             <w:pPr>
               <w:jc w:val="center"/>
               <w:rPr>
-                <w:rFonts w:ascii="Times New Roman" w:hAnsi="Times New Roman"/>
+                <w:rFonts w:ascii="Times New Roman" w:hAnsi="Times New Roman" w:cs="Times New Roman"/>
+                <w:color w:val="000000" w:themeColor="text1"/>
                 <w:sz w:val="40"/>
                 <w:szCs w:val="24"/>
               </w:rPr>
             </w:pPr>
             <w:r>
               <w:rPr>
-                <w:rFonts w:ascii="Times New Roman" w:hAnsi="Times New Roman"/>
+                <w:rFonts w:ascii="Times New Roman" w:hAnsi="Times New Roman" w:cs="Times New Roman"/>
+                <w:color w:val="000000" w:themeColor="text1"/>
+                <w:sz w:val="40"/>
+                <w:szCs w:val="24"/>
+              </w:rPr>
+              <w:sym w:font="Wingdings" w:char="F0FC"/>
+            </w:r>
+          </w:p>
+        </w:tc>
+        <w:tc>
+          <w:tcPr>
+            <w:tcW w:w="3117" w:type="dxa"/>
+          </w:tcPr>
+          <w:p>
+            <w:pPr>
+              <w:jc w:val="center"/>
+              <w:rPr>
+                <w:rFonts w:ascii="Times New Roman" w:hAnsi="Times New Roman" w:cs="Times New Roman"/>
+                <w:color w:val="000000" w:themeColor="text1"/>
+                <w:sz w:val="40"/>
+                <w:szCs w:val="24"/>
+              </w:rPr>
+            </w:pPr>
+            <w:r>
+              <w:rPr>
+                <w:rFonts w:ascii="Times New Roman" w:hAnsi="Times New Roman" w:cs="Times New Roman"/>
+                <w:color w:val="000000" w:themeColor="text1"/>
+                <w:sz w:val="40"/>
+                <w:szCs w:val="24"/>
+              </w:rPr>
+              <w:sym w:font="Wingdings" w:char="F0FB"/>
+            </w:r>
+          </w:p>
+        </w:tc>
+      </w:tr>
+      <w:tr>
+        <w:tc>
+          <w:tcPr>
+            <w:tcW w:w="3325" w:type="dxa"/>
+          </w:tcPr>
+          <w:p>
+            <w:pPr>
+              <w:jc w:val="both"/>
+              <w:rPr>
+                <w:rFonts w:ascii="Times New Roman" w:hAnsi="Times New Roman" w:cs="Times New Roman"/>
+                <w:color w:val="000000" w:themeColor="text1"/>
+                <w:sz w:val="24"/>
+                <w:szCs w:val="24"/>
+              </w:rPr>
+            </w:pPr>
+            <w:r>
+              <w:rPr>
+                <w:rFonts w:ascii="Times New Roman" w:hAnsi="Times New Roman" w:cs="Times New Roman"/>
+                <w:color w:val="000000" w:themeColor="text1"/>
+                <w:sz w:val="24"/>
+                <w:szCs w:val="24"/>
+              </w:rPr>
+              <w:t xml:space="preserve">Prediction </w:t>
+            </w:r>
+            <w:r>
+              <w:rPr>
+                <w:rFonts w:ascii="Times New Roman" w:hAnsi="Times New Roman" w:cs="Times New Roman"/>
+                <w:color w:val="000000" w:themeColor="text1"/>
+                <w:sz w:val="24"/>
+                <w:szCs w:val="24"/>
+              </w:rPr>
+              <w:t>Accuracy</w:t>
+            </w:r>
+          </w:p>
+        </w:tc>
+        <w:tc>
+          <w:tcPr>
+            <w:tcW w:w="2908" w:type="dxa"/>
+          </w:tcPr>
+          <w:p>
+            <w:pPr>
+              <w:jc w:val="center"/>
+              <w:rPr>
+                <w:rFonts w:ascii="Times New Roman" w:hAnsi="Times New Roman" w:cs="Times New Roman"/>
+                <w:color w:val="000000" w:themeColor="text1"/>
+                <w:sz w:val="40"/>
+                <w:szCs w:val="24"/>
+              </w:rPr>
+            </w:pPr>
+            <w:r>
+              <w:rPr>
+                <w:rFonts w:ascii="Times New Roman" w:hAnsi="Times New Roman" w:cs="Times New Roman"/>
+                <w:color w:val="000000" w:themeColor="text1"/>
                 <w:sz w:val="40"/>
                 <w:szCs w:val="24"/>
               </w:rPr>
@@ -2723,14 +2884,16 @@
             <w:pPr>
               <w:jc w:val="center"/>
               <w:rPr>
-                <w:rFonts w:ascii="Times New Roman" w:hAnsi="Times New Roman"/>
+                <w:rFonts w:ascii="Times New Roman" w:hAnsi="Times New Roman" w:cs="Times New Roman"/>
+                <w:color w:val="000000" w:themeColor="text1"/>
                 <w:sz w:val="40"/>
                 <w:szCs w:val="24"/>
               </w:rPr>
             </w:pPr>
             <w:r>
               <w:rPr>
-                <w:rFonts w:ascii="Times New Roman" w:hAnsi="Times New Roman"/>
+                <w:rFonts w:ascii="Times New Roman" w:hAnsi="Times New Roman" w:cs="Times New Roman"/>
+                <w:color w:val="000000" w:themeColor="text1"/>
                 <w:sz w:val="40"/>
                 <w:szCs w:val="24"/>
               </w:rPr>
@@ -2748,93 +2911,16 @@
             <w:pPr>
               <w:jc w:val="both"/>
               <w:rPr>
-                <w:rFonts w:ascii="Times New Roman" w:hAnsi="Times New Roman"/>
+                <w:rFonts w:ascii="Times New Roman" w:hAnsi="Times New Roman" w:cs="Times New Roman"/>
+                <w:color w:val="000000" w:themeColor="text1"/>
                 <w:sz w:val="24"/>
                 <w:szCs w:val="24"/>
               </w:rPr>
             </w:pPr>
             <w:r>
               <w:rPr>
-                <w:rFonts w:ascii="Times New Roman" w:hAnsi="Times New Roman"/>
-                <w:sz w:val="24"/>
-                <w:szCs w:val="24"/>
-              </w:rPr>
-              <w:t xml:space="preserve">Prediction </w:t>
-            </w:r>
-            <w:r>
-              <w:rPr>
-                <w:rFonts w:ascii="Times New Roman" w:hAnsi="Times New Roman"/>
-                <w:sz w:val="24"/>
-                <w:szCs w:val="24"/>
-              </w:rPr>
-              <w:t>Accuracy</w:t>
-            </w:r>
-          </w:p>
-        </w:tc>
-        <w:tc>
-          <w:tcPr>
-            <w:tcW w:w="2908" w:type="dxa"/>
-          </w:tcPr>
-          <w:p>
-            <w:pPr>
-              <w:jc w:val="center"/>
-              <w:rPr>
-                <w:rFonts w:ascii="Times New Roman" w:hAnsi="Times New Roman"/>
-                <w:sz w:val="40"/>
-                <w:szCs w:val="24"/>
-              </w:rPr>
-            </w:pPr>
-            <w:r>
-              <w:rPr>
-                <w:rFonts w:ascii="Times New Roman" w:hAnsi="Times New Roman"/>
-                <w:sz w:val="40"/>
-                <w:szCs w:val="24"/>
-              </w:rPr>
-              <w:sym w:font="Wingdings" w:char="F0FB"/>
-            </w:r>
-          </w:p>
-        </w:tc>
-        <w:tc>
-          <w:tcPr>
-            <w:tcW w:w="3117" w:type="dxa"/>
-          </w:tcPr>
-          <w:p>
-            <w:pPr>
-              <w:jc w:val="center"/>
-              <w:rPr>
-                <w:rFonts w:ascii="Times New Roman" w:hAnsi="Times New Roman"/>
-                <w:sz w:val="40"/>
-                <w:szCs w:val="24"/>
-              </w:rPr>
-            </w:pPr>
-            <w:r>
-              <w:rPr>
-                <w:rFonts w:ascii="Times New Roman" w:hAnsi="Times New Roman"/>
-                <w:sz w:val="40"/>
-                <w:szCs w:val="24"/>
-              </w:rPr>
-              <w:sym w:font="Wingdings" w:char="F0FC"/>
-            </w:r>
-          </w:p>
-        </w:tc>
-      </w:tr>
-      <w:tr>
-        <w:tc>
-          <w:tcPr>
-            <w:tcW w:w="3325" w:type="dxa"/>
-          </w:tcPr>
-          <w:p>
-            <w:pPr>
-              <w:jc w:val="both"/>
-              <w:rPr>
-                <w:rFonts w:ascii="Times New Roman" w:hAnsi="Times New Roman"/>
-                <w:sz w:val="24"/>
-                <w:szCs w:val="24"/>
-              </w:rPr>
-            </w:pPr>
-            <w:r>
-              <w:rPr>
-                <w:rFonts w:ascii="Times New Roman" w:hAnsi="Times New Roman"/>
+                <w:rFonts w:ascii="Times New Roman" w:hAnsi="Times New Roman" w:cs="Times New Roman"/>
+                <w:color w:val="000000" w:themeColor="text1"/>
                 <w:sz w:val="24"/>
                 <w:szCs w:val="24"/>
               </w:rPr>
@@ -2850,14 +2936,16 @@
             <w:pPr>
               <w:jc w:val="center"/>
               <w:rPr>
-                <w:rFonts w:ascii="Times New Roman" w:hAnsi="Times New Roman"/>
+                <w:rFonts w:ascii="Times New Roman" w:hAnsi="Times New Roman" w:cs="Times New Roman"/>
+                <w:color w:val="000000" w:themeColor="text1"/>
                 <w:sz w:val="40"/>
                 <w:szCs w:val="24"/>
               </w:rPr>
             </w:pPr>
             <w:r>
               <w:rPr>
-                <w:rFonts w:ascii="Times New Roman" w:hAnsi="Times New Roman"/>
+                <w:rFonts w:ascii="Times New Roman" w:hAnsi="Times New Roman" w:cs="Times New Roman"/>
+                <w:color w:val="000000" w:themeColor="text1"/>
                 <w:sz w:val="40"/>
                 <w:szCs w:val="24"/>
               </w:rPr>
@@ -2873,14 +2961,16 @@
             <w:pPr>
               <w:jc w:val="center"/>
               <w:rPr>
-                <w:rFonts w:ascii="Times New Roman" w:hAnsi="Times New Roman"/>
+                <w:rFonts w:ascii="Times New Roman" w:hAnsi="Times New Roman" w:cs="Times New Roman"/>
+                <w:color w:val="000000" w:themeColor="text1"/>
                 <w:sz w:val="40"/>
                 <w:szCs w:val="24"/>
               </w:rPr>
             </w:pPr>
             <w:r>
               <w:rPr>
-                <w:rFonts w:ascii="Times New Roman" w:hAnsi="Times New Roman"/>
+                <w:rFonts w:ascii="Times New Roman" w:hAnsi="Times New Roman" w:cs="Times New Roman"/>
+                <w:color w:val="000000" w:themeColor="text1"/>
                 <w:sz w:val="40"/>
                 <w:szCs w:val="24"/>
               </w:rPr>
@@ -2898,14 +2988,16 @@
             <w:pPr>
               <w:jc w:val="both"/>
               <w:rPr>
-                <w:rFonts w:ascii="Times New Roman" w:hAnsi="Times New Roman"/>
+                <w:rFonts w:ascii="Times New Roman" w:hAnsi="Times New Roman" w:cs="Times New Roman"/>
+                <w:color w:val="000000" w:themeColor="text1"/>
                 <w:sz w:val="24"/>
                 <w:szCs w:val="24"/>
               </w:rPr>
             </w:pPr>
             <w:r>
               <w:rPr>
-                <w:rFonts w:ascii="Times New Roman" w:hAnsi="Times New Roman"/>
+                <w:rFonts w:ascii="Times New Roman" w:hAnsi="Times New Roman" w:cs="Times New Roman"/>
+                <w:color w:val="000000" w:themeColor="text1"/>
                 <w:sz w:val="24"/>
                 <w:szCs w:val="24"/>
               </w:rPr>
@@ -2921,14 +3013,16 @@
             <w:pPr>
               <w:jc w:val="center"/>
               <w:rPr>
-                <w:rFonts w:ascii="Times New Roman" w:hAnsi="Times New Roman"/>
+                <w:rFonts w:ascii="Times New Roman" w:hAnsi="Times New Roman" w:cs="Times New Roman"/>
+                <w:color w:val="000000" w:themeColor="text1"/>
                 <w:sz w:val="40"/>
                 <w:szCs w:val="24"/>
               </w:rPr>
             </w:pPr>
             <w:r>
               <w:rPr>
-                <w:rFonts w:ascii="Times New Roman" w:hAnsi="Times New Roman"/>
+                <w:rFonts w:ascii="Times New Roman" w:hAnsi="Times New Roman" w:cs="Times New Roman"/>
+                <w:color w:val="000000" w:themeColor="text1"/>
                 <w:sz w:val="40"/>
                 <w:szCs w:val="24"/>
               </w:rPr>
@@ -2944,14 +3038,16 @@
             <w:pPr>
               <w:jc w:val="center"/>
               <w:rPr>
-                <w:rFonts w:ascii="Times New Roman" w:hAnsi="Times New Roman"/>
+                <w:rFonts w:ascii="Times New Roman" w:hAnsi="Times New Roman" w:cs="Times New Roman"/>
+                <w:color w:val="000000" w:themeColor="text1"/>
                 <w:sz w:val="40"/>
                 <w:szCs w:val="24"/>
               </w:rPr>
             </w:pPr>
             <w:r>
               <w:rPr>
-                <w:rFonts w:ascii="Times New Roman" w:hAnsi="Times New Roman"/>
+                <w:rFonts w:ascii="Times New Roman" w:hAnsi="Times New Roman" w:cs="Times New Roman"/>
+                <w:color w:val="000000" w:themeColor="text1"/>
                 <w:sz w:val="40"/>
                 <w:szCs w:val="24"/>
               </w:rPr>
@@ -2969,14 +3065,16 @@
             <w:pPr>
               <w:jc w:val="both"/>
               <w:rPr>
-                <w:rFonts w:ascii="Times New Roman" w:hAnsi="Times New Roman"/>
+                <w:rFonts w:ascii="Times New Roman" w:hAnsi="Times New Roman" w:cs="Times New Roman"/>
+                <w:color w:val="000000" w:themeColor="text1"/>
                 <w:sz w:val="24"/>
                 <w:szCs w:val="24"/>
               </w:rPr>
             </w:pPr>
             <w:r>
               <w:rPr>
-                <w:rFonts w:ascii="Times New Roman" w:hAnsi="Times New Roman"/>
+                <w:rFonts w:ascii="Times New Roman" w:hAnsi="Times New Roman" w:cs="Times New Roman"/>
+                <w:color w:val="000000" w:themeColor="text1"/>
                 <w:sz w:val="24"/>
                 <w:szCs w:val="24"/>
               </w:rPr>
@@ -2992,14 +3090,16 @@
             <w:pPr>
               <w:jc w:val="center"/>
               <w:rPr>
-                <w:rFonts w:ascii="Times New Roman" w:hAnsi="Times New Roman"/>
+                <w:rFonts w:ascii="Times New Roman" w:hAnsi="Times New Roman" w:cs="Times New Roman"/>
+                <w:color w:val="000000" w:themeColor="text1"/>
                 <w:sz w:val="40"/>
                 <w:szCs w:val="24"/>
               </w:rPr>
             </w:pPr>
             <w:r>
               <w:rPr>
-                <w:rFonts w:ascii="Times New Roman" w:hAnsi="Times New Roman"/>
+                <w:rFonts w:ascii="Times New Roman" w:hAnsi="Times New Roman" w:cs="Times New Roman"/>
+                <w:color w:val="000000" w:themeColor="text1"/>
                 <w:sz w:val="40"/>
                 <w:szCs w:val="24"/>
               </w:rPr>
@@ -3015,14 +3115,16 @@
             <w:pPr>
               <w:jc w:val="center"/>
               <w:rPr>
-                <w:rFonts w:ascii="Times New Roman" w:hAnsi="Times New Roman"/>
+                <w:rFonts w:ascii="Times New Roman" w:hAnsi="Times New Roman" w:cs="Times New Roman"/>
+                <w:color w:val="000000" w:themeColor="text1"/>
                 <w:sz w:val="40"/>
                 <w:szCs w:val="24"/>
               </w:rPr>
             </w:pPr>
             <w:r>
               <w:rPr>
-                <w:rFonts w:ascii="Times New Roman" w:hAnsi="Times New Roman"/>
+                <w:rFonts w:ascii="Times New Roman" w:hAnsi="Times New Roman" w:cs="Times New Roman"/>
+                <w:color w:val="000000" w:themeColor="text1"/>
                 <w:sz w:val="40"/>
                 <w:szCs w:val="24"/>
               </w:rPr>
@@ -3040,14 +3142,16 @@
             <w:pPr>
               <w:jc w:val="both"/>
               <w:rPr>
-                <w:rFonts w:ascii="Times New Roman" w:hAnsi="Times New Roman"/>
+                <w:rFonts w:ascii="Times New Roman" w:hAnsi="Times New Roman" w:cs="Times New Roman"/>
+                <w:color w:val="000000" w:themeColor="text1"/>
                 <w:sz w:val="24"/>
                 <w:szCs w:val="24"/>
               </w:rPr>
             </w:pPr>
             <w:r>
               <w:rPr>
-                <w:rFonts w:ascii="Times New Roman" w:hAnsi="Times New Roman"/>
+                <w:rFonts w:ascii="Times New Roman" w:hAnsi="Times New Roman" w:cs="Times New Roman"/>
+                <w:color w:val="000000" w:themeColor="text1"/>
                 <w:sz w:val="24"/>
                 <w:szCs w:val="24"/>
               </w:rPr>
@@ -3063,14 +3167,16 @@
             <w:pPr>
               <w:jc w:val="center"/>
               <w:rPr>
-                <w:rFonts w:ascii="Times New Roman" w:hAnsi="Times New Roman"/>
+                <w:rFonts w:ascii="Times New Roman" w:hAnsi="Times New Roman" w:cs="Times New Roman"/>
+                <w:color w:val="000000" w:themeColor="text1"/>
                 <w:sz w:val="40"/>
                 <w:szCs w:val="24"/>
               </w:rPr>
             </w:pPr>
             <w:r>
               <w:rPr>
-                <w:rFonts w:ascii="Times New Roman" w:hAnsi="Times New Roman"/>
+                <w:rFonts w:ascii="Times New Roman" w:hAnsi="Times New Roman" w:cs="Times New Roman"/>
+                <w:color w:val="000000" w:themeColor="text1"/>
                 <w:sz w:val="40"/>
                 <w:szCs w:val="24"/>
               </w:rPr>
@@ -3086,14 +3192,16 @@
             <w:pPr>
               <w:jc w:val="center"/>
               <w:rPr>
-                <w:rFonts w:ascii="Times New Roman" w:hAnsi="Times New Roman"/>
+                <w:rFonts w:ascii="Times New Roman" w:hAnsi="Times New Roman" w:cs="Times New Roman"/>
+                <w:color w:val="000000" w:themeColor="text1"/>
                 <w:sz w:val="40"/>
                 <w:szCs w:val="24"/>
               </w:rPr>
             </w:pPr>
             <w:r>
               <w:rPr>
-                <w:rFonts w:ascii="Times New Roman" w:hAnsi="Times New Roman"/>
+                <w:rFonts w:ascii="Times New Roman" w:hAnsi="Times New Roman" w:cs="Times New Roman"/>
+                <w:color w:val="000000" w:themeColor="text1"/>
                 <w:sz w:val="40"/>
                 <w:szCs w:val="24"/>
               </w:rPr>
@@ -3111,14 +3219,16 @@
             <w:pPr>
               <w:jc w:val="both"/>
               <w:rPr>
-                <w:rFonts w:ascii="Times New Roman" w:hAnsi="Times New Roman"/>
+                <w:rFonts w:ascii="Times New Roman" w:hAnsi="Times New Roman" w:cs="Times New Roman"/>
+                <w:color w:val="000000" w:themeColor="text1"/>
                 <w:sz w:val="24"/>
                 <w:szCs w:val="24"/>
               </w:rPr>
             </w:pPr>
             <w:r>
               <w:rPr>
-                <w:rFonts w:ascii="Times New Roman" w:hAnsi="Times New Roman"/>
+                <w:rFonts w:ascii="Times New Roman" w:hAnsi="Times New Roman" w:cs="Times New Roman"/>
+                <w:color w:val="000000" w:themeColor="text1"/>
                 <w:sz w:val="24"/>
                 <w:szCs w:val="24"/>
               </w:rPr>
@@ -3134,14 +3244,16 @@
             <w:pPr>
               <w:jc w:val="center"/>
               <w:rPr>
-                <w:rFonts w:ascii="Times New Roman" w:hAnsi="Times New Roman"/>
+                <w:rFonts w:ascii="Times New Roman" w:hAnsi="Times New Roman" w:cs="Times New Roman"/>
+                <w:color w:val="000000" w:themeColor="text1"/>
                 <w:sz w:val="40"/>
                 <w:szCs w:val="24"/>
               </w:rPr>
             </w:pPr>
             <w:r>
               <w:rPr>
-                <w:rFonts w:ascii="Times New Roman" w:hAnsi="Times New Roman"/>
+                <w:rFonts w:ascii="Times New Roman" w:hAnsi="Times New Roman" w:cs="Times New Roman"/>
+                <w:color w:val="000000" w:themeColor="text1"/>
                 <w:sz w:val="40"/>
                 <w:szCs w:val="24"/>
               </w:rPr>
@@ -3157,14 +3269,16 @@
             <w:pPr>
               <w:jc w:val="center"/>
               <w:rPr>
-                <w:rFonts w:ascii="Times New Roman" w:hAnsi="Times New Roman"/>
+                <w:rFonts w:ascii="Times New Roman" w:hAnsi="Times New Roman" w:cs="Times New Roman"/>
+                <w:color w:val="000000" w:themeColor="text1"/>
                 <w:sz w:val="40"/>
                 <w:szCs w:val="24"/>
               </w:rPr>
             </w:pPr>
             <w:r>
               <w:rPr>
-                <w:rFonts w:ascii="Times New Roman" w:hAnsi="Times New Roman"/>
+                <w:rFonts w:ascii="Times New Roman" w:hAnsi="Times New Roman" w:cs="Times New Roman"/>
+                <w:color w:val="000000" w:themeColor="text1"/>
                 <w:sz w:val="40"/>
                 <w:szCs w:val="24"/>
               </w:rPr>
@@ -3178,7 +3292,8 @@
       <w:pPr>
         <w:jc w:val="both"/>
         <w:rPr>
-          <w:rFonts w:ascii="Times New Roman" w:hAnsi="Times New Roman"/>
+          <w:rFonts w:ascii="Times New Roman" w:hAnsi="Times New Roman" w:cs="Times New Roman"/>
+          <w:color w:val="000000" w:themeColor="text1"/>
           <w:sz w:val="24"/>
           <w:szCs w:val="24"/>
         </w:rPr>
@@ -3286,7 +3401,7 @@
   <w:abstractNum w:abstractNumId="1" w15:restartNumberingAfterBreak="0">
     <w:nsid w:val="0C832DE5"/>
     <w:multiLevelType w:val="multilevel"/>
-    <w:tmpl w:val="AA02A5BA"/>
+    <w:tmpl w:val="00B2FE76"/>
     <w:lvl w:ilvl="0">
       <w:start w:val="1"/>
       <w:numFmt w:val="decimal"/>
@@ -3298,6 +3413,10 @@
         </w:tabs>
         <w:ind w:left="810" w:hanging="720"/>
       </w:pPr>
+      <w:rPr>
+        <w:b/>
+        <w:bCs/>
+      </w:rPr>
     </w:lvl>
     <w:lvl w:ilvl="1">
       <w:start w:val="1"/>
@@ -3838,7 +3957,7 @@
   <w:abstractNum w:abstractNumId="6" w15:restartNumberingAfterBreak="0">
     <w:nsid w:val="676C54D3"/>
     <w:multiLevelType w:val="multilevel"/>
-    <w:tmpl w:val="5A7C9E46"/>
+    <w:tmpl w:val="83F60AA0"/>
     <w:lvl w:ilvl="0">
       <w:start w:val="3"/>
       <w:numFmt w:val="decimal"/>
@@ -3868,6 +3987,10 @@
         </w:tabs>
         <w:ind w:left="1080" w:hanging="1080"/>
       </w:pPr>
+      <w:rPr>
+        <w:b w:val="0"/>
+        <w:bCs w:val="0"/>
+      </w:rPr>
     </w:lvl>
     <w:lvl w:ilvl="2">
       <w:start w:val="1"/>
@@ -3957,8 +4080,8 @@
   <w:abstractNum w:abstractNumId="7" w15:restartNumberingAfterBreak="0">
     <w:nsid w:val="778E4A69"/>
     <w:multiLevelType w:val="hybridMultilevel"/>
-    <w:tmpl w:val="ADE8100A"/>
-    <w:lvl w:ilvl="0" w:tplc="04090001">
+    <w:tmpl w:val="C034230C"/>
+    <w:lvl w:ilvl="0" w:tplc="CA26D1B4">
       <w:start w:val="1"/>
       <w:numFmt w:val="bullet"/>
       <w:lvlText w:val=""/>
@@ -3968,6 +4091,8 @@
       </w:pPr>
       <w:rPr>
         <w:rFonts w:ascii="Symbol" w:hAnsi="Symbol" w:hint="default"/>
+        <w:b/>
+        <w:bCs w:val="0"/>
       </w:rPr>
     </w:lvl>
     <w:lvl w:ilvl="1" w:tplc="04090003" w:tentative="1">

</xml_diff>